<commit_message>
Report - Technologies used done
</commit_message>
<xml_diff>
--- a/Documentations/Reports/Project Report.docx
+++ b/Documentations/Reports/Project Report.docx
@@ -4351,6 +4351,20 @@
         <w:jc w:val="both"/>
       </w:pPr>
       <w:r>
+        <w:t>The airline reservation system should use sockets and web services.</w:t>
+      </w:r>
+    </w:p>
+    <w:p>
+      <w:pPr>
+        <w:pStyle w:val="ListParagraph"/>
+        <w:numPr>
+          <w:ilvl w:val="0"/>
+          <w:numId w:val="16"/>
+        </w:numPr>
+        <w:spacing w:after="160"/>
+        <w:jc w:val="both"/>
+      </w:pPr>
+      <w:r>
         <w:t>Customers cannot modify the flight information.</w:t>
       </w:r>
     </w:p>
@@ -7561,6 +7575,9 @@
         <w:jc w:val="both"/>
       </w:pPr>
       <w:r>
+        <w:rPr>
+          <w:noProof/>
+        </w:rPr>
         <w:drawing>
           <wp:inline distT="0" distB="0" distL="0" distR="0" wp14:anchorId="410F124B" wp14:editId="6572F498">
             <wp:extent cx="3232150" cy="3953911"/>
@@ -10377,38 +10394,308 @@
     <w:p>
       <w:pPr>
         <w:pStyle w:val="Heading2"/>
-      </w:pPr>
-      <w:bookmarkStart w:id="32" w:name="_Toc56526007"/>
-      <w:r>
-        <w:t>Technologies Used</w:t>
-      </w:r>
-      <w:r>
-        <w:t xml:space="preserve"> </w:t>
-      </w:r>
-      <w:r>
         <w:rPr>
           <w:b w:val="0"/>
           <w:bCs w:val="0"/>
         </w:rPr>
-        <w:t xml:space="preserve">(Karrtiigehyen and Nicolas </w:t>
-      </w:r>
-      <w:proofErr w:type="spellStart"/>
+      </w:pPr>
+      <w:bookmarkStart w:id="32" w:name="_Toc56526007"/>
+      <w:r>
+        <w:t>Technologies Used</w:t>
+      </w:r>
+      <w:r>
+        <w:t xml:space="preserve"> </w:t>
+      </w:r>
       <w:r>
         <w:rPr>
           <w:b w:val="0"/>
           <w:bCs w:val="0"/>
         </w:rPr>
-        <w:t>Popal</w:t>
-      </w:r>
-      <w:proofErr w:type="spellEnd"/>
+        <w:t xml:space="preserve">(Karrtiigehyen and Nicolas </w:t>
+      </w:r>
+      <w:proofErr w:type="spellStart"/>
       <w:r>
         <w:rPr>
           <w:b w:val="0"/>
           <w:bCs w:val="0"/>
         </w:rPr>
+        <w:t>Popal</w:t>
+      </w:r>
+      <w:proofErr w:type="spellEnd"/>
+      <w:r>
+        <w:rPr>
+          <w:b w:val="0"/>
+          <w:bCs w:val="0"/>
+        </w:rPr>
         <w:t>)</w:t>
       </w:r>
       <w:bookmarkEnd w:id="32"/>
+    </w:p>
+    <w:p>
+      <w:pPr>
+        <w:spacing w:after="240"/>
+        <w:jc w:val="both"/>
+      </w:pPr>
+      <w:r>
+        <w:t xml:space="preserve">The programming languages used are </w:t>
+      </w:r>
+      <w:r>
+        <w:rPr>
+          <w:i/>
+          <w:iCs/>
+        </w:rPr>
+        <w:t>Java</w:t>
+      </w:r>
+      <w:r>
+        <w:t xml:space="preserve"> and </w:t>
+      </w:r>
+      <w:r>
+        <w:rPr>
+          <w:i/>
+          <w:iCs/>
+        </w:rPr>
+        <w:t xml:space="preserve">C#. </w:t>
+      </w:r>
+      <w:r>
+        <w:t xml:space="preserve">This mixture of programming languages leads to the system being heterogeneous. </w:t>
+      </w:r>
+      <w:r>
+        <w:rPr>
+          <w:i/>
+          <w:iCs/>
+        </w:rPr>
+        <w:t>C#</w:t>
+      </w:r>
+      <w:r>
+        <w:t xml:space="preserve"> is used in </w:t>
+      </w:r>
+      <w:proofErr w:type="spellStart"/>
+      <w:r>
+        <w:rPr>
+          <w:i/>
+          <w:iCs/>
+        </w:rPr>
+        <w:t>Blazor</w:t>
+      </w:r>
+      <w:proofErr w:type="spellEnd"/>
+      <w:r>
+        <w:t xml:space="preserve">, alongside </w:t>
+      </w:r>
+      <w:r>
+        <w:rPr>
+          <w:i/>
+          <w:iCs/>
+        </w:rPr>
+        <w:t>HTML</w:t>
+      </w:r>
+      <w:r>
+        <w:t xml:space="preserve"> and </w:t>
+      </w:r>
+      <w:r>
+        <w:rPr>
+          <w:i/>
+          <w:iCs/>
+        </w:rPr>
+        <w:t>CSS</w:t>
+      </w:r>
+      <w:r>
+        <w:t xml:space="preserve"> for</w:t>
+      </w:r>
+      <w:r>
+        <w:t xml:space="preserve"> construction of</w:t>
+      </w:r>
+      <w:r>
+        <w:t xml:space="preserve"> the web application. </w:t>
+      </w:r>
+      <w:r>
+        <w:t xml:space="preserve">Alternatively, JavaFX could have been used for constructing a GUI, but since building a heterogeneous system using </w:t>
+      </w:r>
+      <w:r>
+        <w:rPr>
+          <w:i/>
+          <w:iCs/>
+        </w:rPr>
+        <w:t>Java</w:t>
+      </w:r>
+      <w:r>
+        <w:t xml:space="preserve"> and </w:t>
+      </w:r>
+      <w:r>
+        <w:rPr>
+          <w:i/>
+          <w:iCs/>
+        </w:rPr>
+        <w:t xml:space="preserve">C# </w:t>
+      </w:r>
+      <w:r>
+        <w:t xml:space="preserve">was a requirement, </w:t>
+      </w:r>
+      <w:proofErr w:type="spellStart"/>
+      <w:r>
+        <w:rPr>
+          <w:i/>
+          <w:iCs/>
+        </w:rPr>
+        <w:t>Blazor</w:t>
+      </w:r>
+      <w:proofErr w:type="spellEnd"/>
+      <w:r>
+        <w:t xml:space="preserve"> was chosen for the presentation tier. </w:t>
+      </w:r>
+      <w:r>
+        <w:rPr>
+          <w:i/>
+          <w:iCs/>
+        </w:rPr>
+        <w:t>Java</w:t>
+      </w:r>
+      <w:r>
+        <w:t xml:space="preserve"> is used in the middleware (application tier) and in the persistence layer (data tier). In the middleware, </w:t>
+      </w:r>
+      <w:r>
+        <w:rPr>
+          <w:i/>
+          <w:iCs/>
+        </w:rPr>
+        <w:t>Java</w:t>
+      </w:r>
+      <w:r>
+        <w:t xml:space="preserve"> is using the </w:t>
+      </w:r>
+      <w:r>
+        <w:rPr>
+          <w:i/>
+          <w:iCs/>
+        </w:rPr>
+        <w:t>Spring Boot</w:t>
+      </w:r>
+      <w:r>
+        <w:t xml:space="preserve"> framework</w:t>
+      </w:r>
+      <w:r>
+        <w:t xml:space="preserve">. </w:t>
+      </w:r>
+    </w:p>
+    <w:p>
+      <w:pPr>
+        <w:spacing w:after="240"/>
+        <w:jc w:val="both"/>
+        <w:rPr>
+          <w:color w:val="FF0000"/>
+        </w:rPr>
+      </w:pPr>
+      <w:r>
+        <w:rPr>
+          <w:color w:val="FF0000"/>
+        </w:rPr>
+        <w:t>RPC</w:t>
+      </w:r>
+    </w:p>
+    <w:p>
+      <w:pPr>
+        <w:spacing w:after="240"/>
+        <w:jc w:val="both"/>
+      </w:pPr>
+      <w:r>
+        <w:t xml:space="preserve">Sockets are used to establish a connection between the middleware and the persistence layer. The protocol used was TCP, since it is lossless and reliable, meaning if a </w:t>
+      </w:r>
+      <w:r>
+        <w:t>segment is dropped, TCP will resend it</w:t>
+      </w:r>
+      <w:r>
+        <w:t>.</w:t>
+      </w:r>
+      <w:r>
+        <w:t xml:space="preserve"> While TCP might not be as fast as UDP, a reliable data transfer is more important than better performance in this system.</w:t>
+      </w:r>
+      <w:r>
+        <w:t xml:space="preserve"> Alternatively, RMI could have been used instead of sockets, but sockets are chosen since they are part of the requirement.</w:t>
+      </w:r>
+    </w:p>
+    <w:p>
+      <w:pPr>
+        <w:spacing w:after="240"/>
+        <w:jc w:val="both"/>
+      </w:pPr>
+      <w:r>
+        <w:t xml:space="preserve">As the requirement was that the system needs to use a database, </w:t>
+      </w:r>
+      <w:r>
+        <w:rPr>
+          <w:i/>
+          <w:iCs/>
+        </w:rPr>
+        <w:t>PostgreSQL</w:t>
+      </w:r>
+      <w:r>
+        <w:t xml:space="preserve"> is used. </w:t>
+      </w:r>
+      <w:r>
+        <w:rPr>
+          <w:i/>
+          <w:iCs/>
+        </w:rPr>
+        <w:t>PostgreSQL</w:t>
+      </w:r>
+      <w:r>
+        <w:t xml:space="preserve"> is an open-source object-relational database system (PostgreSQL, 2020). All the relevant data is stored and can be fetched in the database.</w:t>
+      </w:r>
+    </w:p>
+    <w:p>
+      <w:pPr>
+        <w:spacing w:after="240"/>
+        <w:jc w:val="both"/>
+      </w:pPr>
+      <w:r>
+        <w:lastRenderedPageBreak/>
+        <w:t xml:space="preserve">The persistence layer in the data tier and database must be connected as well. For this connection </w:t>
+      </w:r>
+      <w:r>
+        <w:rPr>
+          <w:i/>
+          <w:iCs/>
+        </w:rPr>
+        <w:t>PostgreSQL JDBC Driver API</w:t>
+      </w:r>
+      <w:r>
+        <w:t xml:space="preserve"> is used. It is an open-source </w:t>
+      </w:r>
+      <w:r>
+        <w:rPr>
+          <w:i/>
+          <w:iCs/>
+        </w:rPr>
+        <w:t>JDBC</w:t>
+      </w:r>
+      <w:r>
+        <w:t xml:space="preserve"> driver written in pure java (PostgreSQL JDBC, 2020). It is necessary to use this to establish a connection between database and persistence layer, so that the DAOs will function.</w:t>
+      </w:r>
+    </w:p>
+    <w:p>
+      <w:pPr>
+        <w:spacing w:after="240"/>
+        <w:jc w:val="both"/>
+      </w:pPr>
+      <w:r>
+        <w:t xml:space="preserve">In the testing part, Mockito and JUnit 5 are used. Mockito framework is used because then system is not dependant on the database existence. Mockito can simulate database existence without having to access database or create data in there. JUnit is a testing tool used for testing class methods </w:t>
+      </w:r>
+      <w:proofErr w:type="gramStart"/>
+      <w:r>
+        <w:t>in order to</w:t>
+      </w:r>
+      <w:proofErr w:type="gramEnd"/>
+      <w:r>
+        <w:t xml:space="preserve"> check the functionality of the code. It is usually used in parts of the code that involve logic to verify code integrity.</w:t>
+      </w:r>
+    </w:p>
+    <w:p>
+      <w:pPr>
+        <w:spacing w:after="240"/>
+        <w:jc w:val="both"/>
+      </w:pPr>
+      <w:r>
+        <w:t>The last used technology is the Maven repository. Maven is an automation tool used in Java to help with managing file structure, tools, and plugins. It was decided to use Maven during Server testing as one of our testing tools (Mockito) required many dependencies that were difficult to manage without a proper tool.</w:t>
+      </w:r>
     </w:p>
     <w:sectPr>
       <w:headerReference w:type="default" r:id="rId28"/>

</xml_diff>

<commit_message>
Design - Security Mechanisms done
</commit_message>
<xml_diff>
--- a/Documentations/Reports/Project Report.docx
+++ b/Documentations/Reports/Project Report.docx
@@ -535,7 +535,7 @@
           <w:r>
             <w:fldChar w:fldCharType="separate"/>
           </w:r>
-          <w:hyperlink w:anchor="_Toc57822809" w:history="1">
+          <w:hyperlink w:anchor="_Toc57905845" w:history="1">
             <w:r>
               <w:rPr>
                 <w:rStyle w:val="Hyperlink"/>
@@ -578,7 +578,7 @@
                 <w:noProof/>
                 <w:webHidden/>
               </w:rPr>
-              <w:instrText xml:space="preserve"> PAGEREF _Toc57822809 \h </w:instrText>
+              <w:instrText xml:space="preserve"> PAGEREF _Toc57905845 \h </w:instrText>
             </w:r>
             <w:r>
               <w:rPr>
@@ -623,7 +623,7 @@
               <w:lang w:val="en-US"/>
             </w:rPr>
           </w:pPr>
-          <w:hyperlink w:anchor="_Toc57822810" w:history="1">
+          <w:hyperlink w:anchor="_Toc57905846" w:history="1">
             <w:r>
               <w:rPr>
                 <w:rStyle w:val="Hyperlink"/>
@@ -666,7 +666,7 @@
                 <w:noProof/>
                 <w:webHidden/>
               </w:rPr>
-              <w:instrText xml:space="preserve"> PAGEREF _Toc57822810 \h </w:instrText>
+              <w:instrText xml:space="preserve"> PAGEREF _Toc57905846 \h </w:instrText>
             </w:r>
             <w:r>
               <w:rPr>
@@ -711,7 +711,7 @@
               <w:lang w:val="en-US"/>
             </w:rPr>
           </w:pPr>
-          <w:hyperlink w:anchor="_Toc57822811" w:history="1">
+          <w:hyperlink w:anchor="_Toc57905847" w:history="1">
             <w:r>
               <w:rPr>
                 <w:rStyle w:val="Hyperlink"/>
@@ -763,7 +763,7 @@
                 <w:noProof/>
                 <w:webHidden/>
               </w:rPr>
-              <w:instrText xml:space="preserve"> PAGEREF _Toc57822811 \h </w:instrText>
+              <w:instrText xml:space="preserve"> PAGEREF _Toc57905847 \h </w:instrText>
             </w:r>
             <w:r>
               <w:rPr>
@@ -808,7 +808,7 @@
               <w:lang w:val="en-US"/>
             </w:rPr>
           </w:pPr>
-          <w:hyperlink w:anchor="_Toc57822812" w:history="1">
+          <w:hyperlink w:anchor="_Toc57905848" w:history="1">
             <w:r>
               <w:rPr>
                 <w:rStyle w:val="Hyperlink"/>
@@ -853,7 +853,7 @@
                 <w:noProof/>
                 <w:webHidden/>
               </w:rPr>
-              <w:instrText xml:space="preserve"> PAGEREF _Toc57822812 \h </w:instrText>
+              <w:instrText xml:space="preserve"> PAGEREF _Toc57905848 \h </w:instrText>
             </w:r>
             <w:r>
               <w:rPr>
@@ -898,7 +898,7 @@
               <w:lang w:val="en-US"/>
             </w:rPr>
           </w:pPr>
-          <w:hyperlink w:anchor="_Toc57822813" w:history="1">
+          <w:hyperlink w:anchor="_Toc57905849" w:history="1">
             <w:r>
               <w:rPr>
                 <w:rStyle w:val="Hyperlink"/>
@@ -943,7 +943,7 @@
                 <w:noProof/>
                 <w:webHidden/>
               </w:rPr>
-              <w:instrText xml:space="preserve"> PAGEREF _Toc57822813 \h </w:instrText>
+              <w:instrText xml:space="preserve"> PAGEREF _Toc57905849 \h </w:instrText>
             </w:r>
             <w:r>
               <w:rPr>
@@ -988,7 +988,7 @@
               <w:lang w:val="en-US"/>
             </w:rPr>
           </w:pPr>
-          <w:hyperlink w:anchor="_Toc57822814" w:history="1">
+          <w:hyperlink w:anchor="_Toc57905850" w:history="1">
             <w:r>
               <w:rPr>
                 <w:rStyle w:val="Hyperlink"/>
@@ -1031,7 +1031,7 @@
                 <w:noProof/>
                 <w:webHidden/>
               </w:rPr>
-              <w:instrText xml:space="preserve"> PAGEREF _Toc57822814 \h </w:instrText>
+              <w:instrText xml:space="preserve"> PAGEREF _Toc57905850 \h </w:instrText>
             </w:r>
             <w:r>
               <w:rPr>
@@ -1076,7 +1076,7 @@
               <w:lang w:val="en-US"/>
             </w:rPr>
           </w:pPr>
-          <w:hyperlink w:anchor="_Toc57822815" w:history="1">
+          <w:hyperlink w:anchor="_Toc57905851" w:history="1">
             <w:r>
               <w:rPr>
                 <w:rStyle w:val="Hyperlink"/>
@@ -1119,7 +1119,7 @@
                 <w:noProof/>
                 <w:webHidden/>
               </w:rPr>
-              <w:instrText xml:space="preserve"> PAGEREF _Toc57822815 \h </w:instrText>
+              <w:instrText xml:space="preserve"> PAGEREF _Toc57905851 \h </w:instrText>
             </w:r>
             <w:r>
               <w:rPr>
@@ -1164,7 +1164,7 @@
               <w:lang w:val="en-US"/>
             </w:rPr>
           </w:pPr>
-          <w:hyperlink w:anchor="_Toc57822816" w:history="1">
+          <w:hyperlink w:anchor="_Toc57905852" w:history="1">
             <w:r>
               <w:rPr>
                 <w:rStyle w:val="Hyperlink"/>
@@ -1207,7 +1207,7 @@
                 <w:noProof/>
                 <w:webHidden/>
               </w:rPr>
-              <w:instrText xml:space="preserve"> PAGEREF _Toc57822816 \h </w:instrText>
+              <w:instrText xml:space="preserve"> PAGEREF _Toc57905852 \h </w:instrText>
             </w:r>
             <w:r>
               <w:rPr>
@@ -1252,7 +1252,7 @@
               <w:lang w:val="en-US"/>
             </w:rPr>
           </w:pPr>
-          <w:hyperlink w:anchor="_Toc57822817" w:history="1">
+          <w:hyperlink w:anchor="_Toc57905853" w:history="1">
             <w:r>
               <w:rPr>
                 <w:rStyle w:val="Hyperlink"/>
@@ -1295,7 +1295,7 @@
                 <w:noProof/>
                 <w:webHidden/>
               </w:rPr>
-              <w:instrText xml:space="preserve"> PAGEREF _Toc57822817 \h </w:instrText>
+              <w:instrText xml:space="preserve"> PAGEREF _Toc57905853 \h </w:instrText>
             </w:r>
             <w:r>
               <w:rPr>
@@ -1340,7 +1340,7 @@
               <w:lang w:val="en-US"/>
             </w:rPr>
           </w:pPr>
-          <w:hyperlink w:anchor="_Toc57822818" w:history="1">
+          <w:hyperlink w:anchor="_Toc57905854" w:history="1">
             <w:r>
               <w:rPr>
                 <w:rStyle w:val="Hyperlink"/>
@@ -1383,7 +1383,7 @@
                 <w:noProof/>
                 <w:webHidden/>
               </w:rPr>
-              <w:instrText xml:space="preserve"> PAGEREF _Toc57822818 \h </w:instrText>
+              <w:instrText xml:space="preserve"> PAGEREF _Toc57905854 \h </w:instrText>
             </w:r>
             <w:r>
               <w:rPr>
@@ -1428,7 +1428,7 @@
               <w:lang w:val="en-US"/>
             </w:rPr>
           </w:pPr>
-          <w:hyperlink w:anchor="_Toc57822819" w:history="1">
+          <w:hyperlink w:anchor="_Toc57905855" w:history="1">
             <w:r>
               <w:rPr>
                 <w:rStyle w:val="Hyperlink"/>
@@ -1471,7 +1471,7 @@
                 <w:noProof/>
                 <w:webHidden/>
               </w:rPr>
-              <w:instrText xml:space="preserve"> PAGEREF _Toc57822819 \h </w:instrText>
+              <w:instrText xml:space="preserve"> PAGEREF _Toc57905855 \h </w:instrText>
             </w:r>
             <w:r>
               <w:rPr>
@@ -1491,7 +1491,7 @@
                 <w:noProof/>
                 <w:webHidden/>
               </w:rPr>
-              <w:t>13</w:t>
+              <w:t>12</w:t>
             </w:r>
             <w:r>
               <w:rPr>
@@ -1516,11 +1516,12 @@
               <w:lang w:val="en-US"/>
             </w:rPr>
           </w:pPr>
-          <w:hyperlink w:anchor="_Toc57822820" w:history="1">
+          <w:hyperlink w:anchor="_Toc57905856" w:history="1">
             <w:r>
               <w:rPr>
                 <w:rStyle w:val="Hyperlink"/>
                 <w:noProof/>
+                <w:lang w:val="en-US"/>
               </w:rPr>
               <w:t>2.5</w:t>
             </w:r>
@@ -1538,7 +1539,15 @@
                 <w:rStyle w:val="Hyperlink"/>
                 <w:noProof/>
               </w:rPr>
-              <w:t>Domain Model ()</w:t>
+              <w:t xml:space="preserve">Security </w:t>
+            </w:r>
+            <w:r>
+              <w:rPr>
+                <w:rStyle w:val="Hyperlink"/>
+                <w:noProof/>
+                <w:lang w:val="en-US"/>
+              </w:rPr>
+              <w:t>(Karrtiigehyen and Nicolas)</w:t>
             </w:r>
             <w:r>
               <w:rPr>
@@ -1559,7 +1568,187 @@
                 <w:noProof/>
                 <w:webHidden/>
               </w:rPr>
-              <w:instrText xml:space="preserve"> PAGEREF _Toc57822820 \h </w:instrText>
+              <w:instrText xml:space="preserve"> PAGEREF _Toc57905856 \h </w:instrText>
+            </w:r>
+            <w:r>
+              <w:rPr>
+                <w:noProof/>
+                <w:webHidden/>
+              </w:rPr>
+            </w:r>
+            <w:r>
+              <w:rPr>
+                <w:noProof/>
+                <w:webHidden/>
+              </w:rPr>
+              <w:fldChar w:fldCharType="separate"/>
+            </w:r>
+            <w:r>
+              <w:rPr>
+                <w:noProof/>
+                <w:webHidden/>
+              </w:rPr>
+              <w:t>15</w:t>
+            </w:r>
+            <w:r>
+              <w:rPr>
+                <w:noProof/>
+                <w:webHidden/>
+              </w:rPr>
+              <w:fldChar w:fldCharType="end"/>
+            </w:r>
+          </w:hyperlink>
+        </w:p>
+        <w:p>
+          <w:pPr>
+            <w:pStyle w:val="TOC3"/>
+            <w:tabs>
+              <w:tab w:val="left" w:pos="1320"/>
+              <w:tab w:val="right" w:leader="dot" w:pos="8494"/>
+            </w:tabs>
+            <w:rPr>
+              <w:rFonts w:asciiTheme="minorHAnsi" w:eastAsiaTheme="minorEastAsia" w:hAnsiTheme="minorHAnsi" w:cstheme="minorBidi"/>
+              <w:noProof/>
+              <w:szCs w:val="22"/>
+              <w:lang w:val="en-US"/>
+            </w:rPr>
+          </w:pPr>
+          <w:hyperlink w:anchor="_Toc57905857" w:history="1">
+            <w:r>
+              <w:rPr>
+                <w:rStyle w:val="Hyperlink"/>
+                <w:noProof/>
+                <w:lang w:val="en-US"/>
+              </w:rPr>
+              <w:t>2.5.1</w:t>
+            </w:r>
+            <w:r>
+              <w:rPr>
+                <w:rFonts w:asciiTheme="minorHAnsi" w:eastAsiaTheme="minorEastAsia" w:hAnsiTheme="minorHAnsi" w:cstheme="minorBidi"/>
+                <w:noProof/>
+                <w:szCs w:val="22"/>
+                <w:lang w:val="en-US"/>
+              </w:rPr>
+              <w:tab/>
+            </w:r>
+            <w:r>
+              <w:rPr>
+                <w:rStyle w:val="Hyperlink"/>
+                <w:noProof/>
+                <w:lang w:val="en-US"/>
+              </w:rPr>
+              <w:t>Threat Model (Karrtiigehyen and Nicolas Popal)</w:t>
+            </w:r>
+            <w:r>
+              <w:rPr>
+                <w:noProof/>
+                <w:webHidden/>
+              </w:rPr>
+              <w:tab/>
+            </w:r>
+            <w:r>
+              <w:rPr>
+                <w:noProof/>
+                <w:webHidden/>
+              </w:rPr>
+              <w:fldChar w:fldCharType="begin"/>
+            </w:r>
+            <w:r>
+              <w:rPr>
+                <w:noProof/>
+                <w:webHidden/>
+              </w:rPr>
+              <w:instrText xml:space="preserve"> PAGEREF _Toc57905857 \h </w:instrText>
+            </w:r>
+            <w:r>
+              <w:rPr>
+                <w:noProof/>
+                <w:webHidden/>
+              </w:rPr>
+            </w:r>
+            <w:r>
+              <w:rPr>
+                <w:noProof/>
+                <w:webHidden/>
+              </w:rPr>
+              <w:fldChar w:fldCharType="separate"/>
+            </w:r>
+            <w:r>
+              <w:rPr>
+                <w:noProof/>
+                <w:webHidden/>
+              </w:rPr>
+              <w:t>15</w:t>
+            </w:r>
+            <w:r>
+              <w:rPr>
+                <w:noProof/>
+                <w:webHidden/>
+              </w:rPr>
+              <w:fldChar w:fldCharType="end"/>
+            </w:r>
+          </w:hyperlink>
+        </w:p>
+        <w:p>
+          <w:pPr>
+            <w:pStyle w:val="TOC3"/>
+            <w:tabs>
+              <w:tab w:val="left" w:pos="1320"/>
+              <w:tab w:val="right" w:leader="dot" w:pos="8494"/>
+            </w:tabs>
+            <w:rPr>
+              <w:rFonts w:asciiTheme="minorHAnsi" w:eastAsiaTheme="minorEastAsia" w:hAnsiTheme="minorHAnsi" w:cstheme="minorBidi"/>
+              <w:noProof/>
+              <w:szCs w:val="22"/>
+              <w:lang w:val="en-US"/>
+            </w:rPr>
+          </w:pPr>
+          <w:hyperlink w:anchor="_Toc57905858" w:history="1">
+            <w:r>
+              <w:rPr>
+                <w:rStyle w:val="Hyperlink"/>
+                <w:noProof/>
+                <w:lang w:val="en-US"/>
+              </w:rPr>
+              <w:t>2.5.2</w:t>
+            </w:r>
+            <w:r>
+              <w:rPr>
+                <w:rFonts w:asciiTheme="minorHAnsi" w:eastAsiaTheme="minorEastAsia" w:hAnsiTheme="minorHAnsi" w:cstheme="minorBidi"/>
+                <w:noProof/>
+                <w:szCs w:val="22"/>
+                <w:lang w:val="en-US"/>
+              </w:rPr>
+              <w:tab/>
+            </w:r>
+            <w:r>
+              <w:rPr>
+                <w:rStyle w:val="Hyperlink"/>
+                <w:noProof/>
+                <w:lang w:val="en-US"/>
+              </w:rPr>
+              <w:t>Risk Assessment (Karrtiigehyen and Nicolas Popal)</w:t>
+            </w:r>
+            <w:r>
+              <w:rPr>
+                <w:noProof/>
+                <w:webHidden/>
+              </w:rPr>
+              <w:tab/>
+            </w:r>
+            <w:r>
+              <w:rPr>
+                <w:noProof/>
+                <w:webHidden/>
+              </w:rPr>
+              <w:fldChar w:fldCharType="begin"/>
+            </w:r>
+            <w:r>
+              <w:rPr>
+                <w:noProof/>
+                <w:webHidden/>
+              </w:rPr>
+              <w:instrText xml:space="preserve"> PAGEREF _Toc57905858 \h </w:instrText>
             </w:r>
             <w:r>
               <w:rPr>
@@ -1604,12 +1793,11 @@
               <w:lang w:val="en-US"/>
             </w:rPr>
           </w:pPr>
-          <w:hyperlink w:anchor="_Toc57822821" w:history="1">
+          <w:hyperlink w:anchor="_Toc57905859" w:history="1">
             <w:r>
               <w:rPr>
                 <w:rStyle w:val="Hyperlink"/>
                 <w:noProof/>
-                <w:lang w:val="en-US"/>
               </w:rPr>
               <w:t>2.6</w:t>
             </w:r>
@@ -1627,25 +1815,105 @@
                 <w:rStyle w:val="Hyperlink"/>
                 <w:noProof/>
               </w:rPr>
-              <w:t xml:space="preserve">Security </w:t>
-            </w:r>
+              <w:t>Domain Model (Karrtiigehyen and Nicolas Popal)</w:t>
+            </w:r>
+            <w:r>
+              <w:rPr>
+                <w:noProof/>
+                <w:webHidden/>
+              </w:rPr>
+              <w:tab/>
+            </w:r>
+            <w:r>
+              <w:rPr>
+                <w:noProof/>
+                <w:webHidden/>
+              </w:rPr>
+              <w:fldChar w:fldCharType="begin"/>
+            </w:r>
+            <w:r>
+              <w:rPr>
+                <w:noProof/>
+                <w:webHidden/>
+              </w:rPr>
+              <w:instrText xml:space="preserve"> PAGEREF _Toc57905859 \h </w:instrText>
+            </w:r>
+            <w:r>
+              <w:rPr>
+                <w:noProof/>
+                <w:webHidden/>
+              </w:rPr>
+            </w:r>
+            <w:r>
+              <w:rPr>
+                <w:noProof/>
+                <w:webHidden/>
+              </w:rPr>
+              <w:fldChar w:fldCharType="separate"/>
+            </w:r>
+            <w:r>
+              <w:rPr>
+                <w:noProof/>
+                <w:webHidden/>
+              </w:rPr>
+              <w:t>20</w:t>
+            </w:r>
+            <w:r>
+              <w:rPr>
+                <w:noProof/>
+                <w:webHidden/>
+              </w:rPr>
+              <w:fldChar w:fldCharType="end"/>
+            </w:r>
+          </w:hyperlink>
+        </w:p>
+        <w:p>
+          <w:pPr>
+            <w:pStyle w:val="TOC1"/>
+            <w:tabs>
+              <w:tab w:val="left" w:pos="440"/>
+              <w:tab w:val="right" w:leader="dot" w:pos="8494"/>
+            </w:tabs>
+            <w:rPr>
+              <w:rFonts w:asciiTheme="minorHAnsi" w:eastAsiaTheme="minorEastAsia" w:hAnsiTheme="minorHAnsi" w:cstheme="minorBidi"/>
+              <w:noProof/>
+              <w:szCs w:val="22"/>
+              <w:lang w:val="en-US"/>
+            </w:rPr>
+          </w:pPr>
+          <w:hyperlink w:anchor="_Toc57905860" w:history="1">
             <w:r>
               <w:rPr>
                 <w:rStyle w:val="Hyperlink"/>
                 <w:noProof/>
+              </w:rPr>
+              <w:t>3</w:t>
+            </w:r>
+            <w:r>
+              <w:rPr>
+                <w:rFonts w:asciiTheme="minorHAnsi" w:eastAsiaTheme="minorEastAsia" w:hAnsiTheme="minorHAnsi" w:cstheme="minorBidi"/>
+                <w:noProof/>
+                <w:szCs w:val="22"/>
                 <w:lang w:val="en-US"/>
               </w:rPr>
-              <w:t>(Karrtiigehyen and Nicolas)</w:t>
-            </w:r>
-            <w:r>
-              <w:rPr>
-                <w:noProof/>
-                <w:webHidden/>
-              </w:rPr>
               <w:tab/>
             </w:r>
             <w:r>
               <w:rPr>
+                <w:rStyle w:val="Hyperlink"/>
+                <w:noProof/>
+              </w:rPr>
+              <w:t>Design (Everybody)</w:t>
+            </w:r>
+            <w:r>
+              <w:rPr>
+                <w:noProof/>
+                <w:webHidden/>
+              </w:rPr>
+              <w:tab/>
+            </w:r>
+            <w:r>
+              <w:rPr>
                 <w:noProof/>
                 <w:webHidden/>
               </w:rPr>
@@ -1656,7 +1924,7 @@
                 <w:noProof/>
                 <w:webHidden/>
               </w:rPr>
-              <w:instrText xml:space="preserve"> PAGEREF _Toc57822821 \h </w:instrText>
+              <w:instrText xml:space="preserve"> PAGEREF _Toc57905860 \h </w:instrText>
             </w:r>
             <w:r>
               <w:rPr>
@@ -1676,7 +1944,110 @@
                 <w:noProof/>
                 <w:webHidden/>
               </w:rPr>
-              <w:t>18</w:t>
+              <w:t>21</w:t>
+            </w:r>
+            <w:r>
+              <w:rPr>
+                <w:noProof/>
+                <w:webHidden/>
+              </w:rPr>
+              <w:fldChar w:fldCharType="end"/>
+            </w:r>
+          </w:hyperlink>
+        </w:p>
+        <w:p>
+          <w:pPr>
+            <w:pStyle w:val="TOC2"/>
+            <w:tabs>
+              <w:tab w:val="left" w:pos="880"/>
+              <w:tab w:val="right" w:leader="dot" w:pos="8494"/>
+            </w:tabs>
+            <w:rPr>
+              <w:rFonts w:asciiTheme="minorHAnsi" w:eastAsiaTheme="minorEastAsia" w:hAnsiTheme="minorHAnsi" w:cstheme="minorBidi"/>
+              <w:noProof/>
+              <w:szCs w:val="22"/>
+              <w:lang w:val="en-US"/>
+            </w:rPr>
+          </w:pPr>
+          <w:hyperlink w:anchor="_Toc57905861" w:history="1">
+            <w:r>
+              <w:rPr>
+                <w:rStyle w:val="Hyperlink"/>
+                <w:noProof/>
+              </w:rPr>
+              <w:t>3.1</w:t>
+            </w:r>
+            <w:r>
+              <w:rPr>
+                <w:rFonts w:asciiTheme="minorHAnsi" w:eastAsiaTheme="minorEastAsia" w:hAnsiTheme="minorHAnsi" w:cstheme="minorBidi"/>
+                <w:noProof/>
+                <w:szCs w:val="22"/>
+                <w:lang w:val="en-US"/>
+              </w:rPr>
+              <w:tab/>
+            </w:r>
+            <w:r>
+              <w:rPr>
+                <w:rStyle w:val="Hyperlink"/>
+                <w:noProof/>
+              </w:rPr>
+              <w:t>Architecture (</w:t>
+            </w:r>
+            <w:r>
+              <w:rPr>
+                <w:rStyle w:val="Hyperlink"/>
+                <w:noProof/>
+                <w:lang w:val="en-US"/>
+              </w:rPr>
+              <w:t>Karrtiigehyen and Nicolas Popal</w:t>
+            </w:r>
+            <w:r>
+              <w:rPr>
+                <w:rStyle w:val="Hyperlink"/>
+                <w:noProof/>
+              </w:rPr>
+              <w:t>)</w:t>
+            </w:r>
+            <w:r>
+              <w:rPr>
+                <w:noProof/>
+                <w:webHidden/>
+              </w:rPr>
+              <w:tab/>
+            </w:r>
+            <w:r>
+              <w:rPr>
+                <w:noProof/>
+                <w:webHidden/>
+              </w:rPr>
+              <w:fldChar w:fldCharType="begin"/>
+            </w:r>
+            <w:r>
+              <w:rPr>
+                <w:noProof/>
+                <w:webHidden/>
+              </w:rPr>
+              <w:instrText xml:space="preserve"> PAGEREF _Toc57905861 \h </w:instrText>
+            </w:r>
+            <w:r>
+              <w:rPr>
+                <w:noProof/>
+                <w:webHidden/>
+              </w:rPr>
+            </w:r>
+            <w:r>
+              <w:rPr>
+                <w:noProof/>
+                <w:webHidden/>
+              </w:rPr>
+              <w:fldChar w:fldCharType="separate"/>
+            </w:r>
+            <w:r>
+              <w:rPr>
+                <w:noProof/>
+                <w:webHidden/>
+              </w:rPr>
+              <w:t>21</w:t>
             </w:r>
             <w:r>
               <w:rPr>
@@ -1701,14 +2072,14 @@
               <w:lang w:val="en-US"/>
             </w:rPr>
           </w:pPr>
-          <w:hyperlink w:anchor="_Toc57822822" w:history="1">
+          <w:hyperlink w:anchor="_Toc57905862" w:history="1">
             <w:r>
               <w:rPr>
                 <w:rStyle w:val="Hyperlink"/>
                 <w:noProof/>
                 <w:lang w:val="en-US"/>
               </w:rPr>
-              <w:t>2.6.1</w:t>
+              <w:t>3.1.1</w:t>
             </w:r>
             <w:r>
               <w:rPr>
@@ -1725,7 +2096,7 @@
                 <w:noProof/>
                 <w:lang w:val="en-US"/>
               </w:rPr>
-              <w:t>Threat Model (Karrtiigehyen and Nicolas Popal)</w:t>
+              <w:t>Tiers (Karrtiigehyen and Nicolas Popal)</w:t>
             </w:r>
             <w:r>
               <w:rPr>
@@ -1746,7 +2117,7 @@
                 <w:noProof/>
                 <w:webHidden/>
               </w:rPr>
-              <w:instrText xml:space="preserve"> PAGEREF _Toc57822822 \h </w:instrText>
+              <w:instrText xml:space="preserve"> PAGEREF _Toc57905862 \h </w:instrText>
             </w:r>
             <w:r>
               <w:rPr>
@@ -1766,7 +2137,7 @@
                 <w:noProof/>
                 <w:webHidden/>
               </w:rPr>
-              <w:t>18</w:t>
+              <w:t>22</w:t>
             </w:r>
             <w:r>
               <w:rPr>
@@ -1791,14 +2162,13 @@
               <w:lang w:val="en-US"/>
             </w:rPr>
           </w:pPr>
-          <w:hyperlink w:anchor="_Toc57822823" w:history="1">
+          <w:hyperlink w:anchor="_Toc57905863" w:history="1">
             <w:r>
               <w:rPr>
                 <w:rStyle w:val="Hyperlink"/>
                 <w:noProof/>
-                <w:lang w:val="en-US"/>
-              </w:rPr>
-              <w:t>2.6.2</w:t>
+              </w:rPr>
+              <w:t>3.1.2</w:t>
             </w:r>
             <w:r>
               <w:rPr>
@@ -1813,9 +2183,23 @@
               <w:rPr>
                 <w:rStyle w:val="Hyperlink"/>
                 <w:noProof/>
+              </w:rPr>
+              <w:t>Communications Between the Tiers (</w:t>
+            </w:r>
+            <w:r>
+              <w:rPr>
+                <w:rStyle w:val="Hyperlink"/>
+                <w:noProof/>
                 <w:lang w:val="en-US"/>
               </w:rPr>
-              <w:t>Risk Assessment (Karrtiigehyen and Nicolas Popal)</w:t>
+              <w:t>Karrtiigehyen and Nicolas Popal</w:t>
+            </w:r>
+            <w:r>
+              <w:rPr>
+                <w:rStyle w:val="Hyperlink"/>
+                <w:noProof/>
+              </w:rPr>
+              <w:t>)</w:t>
             </w:r>
             <w:r>
               <w:rPr>
@@ -1836,7 +2220,7 @@
                 <w:noProof/>
                 <w:webHidden/>
               </w:rPr>
-              <w:instrText xml:space="preserve"> PAGEREF _Toc57822823 \h </w:instrText>
+              <w:instrText xml:space="preserve"> PAGEREF _Toc57905863 \h </w:instrText>
             </w:r>
             <w:r>
               <w:rPr>
@@ -1856,95 +2240,7 @@
                 <w:noProof/>
                 <w:webHidden/>
               </w:rPr>
-              <w:t>20</w:t>
-            </w:r>
-            <w:r>
-              <w:rPr>
-                <w:noProof/>
-                <w:webHidden/>
-              </w:rPr>
-              <w:fldChar w:fldCharType="end"/>
-            </w:r>
-          </w:hyperlink>
-        </w:p>
-        <w:p>
-          <w:pPr>
-            <w:pStyle w:val="TOC1"/>
-            <w:tabs>
-              <w:tab w:val="left" w:pos="440"/>
-              <w:tab w:val="right" w:leader="dot" w:pos="8494"/>
-            </w:tabs>
-            <w:rPr>
-              <w:rFonts w:asciiTheme="minorHAnsi" w:eastAsiaTheme="minorEastAsia" w:hAnsiTheme="minorHAnsi" w:cstheme="minorBidi"/>
-              <w:noProof/>
-              <w:szCs w:val="22"/>
-              <w:lang w:val="en-US"/>
-            </w:rPr>
-          </w:pPr>
-          <w:hyperlink w:anchor="_Toc57822824" w:history="1">
-            <w:r>
-              <w:rPr>
-                <w:rStyle w:val="Hyperlink"/>
-                <w:noProof/>
-              </w:rPr>
-              <w:t>3</w:t>
-            </w:r>
-            <w:r>
-              <w:rPr>
-                <w:rFonts w:asciiTheme="minorHAnsi" w:eastAsiaTheme="minorEastAsia" w:hAnsiTheme="minorHAnsi" w:cstheme="minorBidi"/>
-                <w:noProof/>
-                <w:szCs w:val="22"/>
-                <w:lang w:val="en-US"/>
-              </w:rPr>
-              <w:tab/>
-            </w:r>
-            <w:r>
-              <w:rPr>
-                <w:rStyle w:val="Hyperlink"/>
-                <w:noProof/>
-              </w:rPr>
-              <w:t>Design (Everybody)</w:t>
-            </w:r>
-            <w:r>
-              <w:rPr>
-                <w:noProof/>
-                <w:webHidden/>
-              </w:rPr>
-              <w:tab/>
-            </w:r>
-            <w:r>
-              <w:rPr>
-                <w:noProof/>
-                <w:webHidden/>
-              </w:rPr>
-              <w:fldChar w:fldCharType="begin"/>
-            </w:r>
-            <w:r>
-              <w:rPr>
-                <w:noProof/>
-                <w:webHidden/>
-              </w:rPr>
-              <w:instrText xml:space="preserve"> PAGEREF _Toc57822824 \h </w:instrText>
-            </w:r>
-            <w:r>
-              <w:rPr>
-                <w:noProof/>
-                <w:webHidden/>
-              </w:rPr>
-            </w:r>
-            <w:r>
-              <w:rPr>
-                <w:noProof/>
-                <w:webHidden/>
-              </w:rPr>
-              <w:fldChar w:fldCharType="separate"/>
-            </w:r>
-            <w:r>
-              <w:rPr>
-                <w:noProof/>
-                <w:webHidden/>
-              </w:rPr>
-              <w:t>24</w:t>
+              <w:t>22</w:t>
             </w:r>
             <w:r>
               <w:rPr>
@@ -1969,13 +2265,13 @@
               <w:lang w:val="en-US"/>
             </w:rPr>
           </w:pPr>
-          <w:hyperlink w:anchor="_Toc57822825" w:history="1">
+          <w:hyperlink w:anchor="_Toc57905864" w:history="1">
             <w:r>
               <w:rPr>
                 <w:rStyle w:val="Hyperlink"/>
                 <w:noProof/>
               </w:rPr>
-              <w:t>3.1</w:t>
+              <w:t>3.2</w:t>
             </w:r>
             <w:r>
               <w:rPr>
@@ -1991,22 +2287,95 @@
                 <w:rStyle w:val="Hyperlink"/>
                 <w:noProof/>
               </w:rPr>
-              <w:t>Architecture (</w:t>
-            </w:r>
+              <w:t>Design of Airline System ()</w:t>
+            </w:r>
+            <w:r>
+              <w:rPr>
+                <w:noProof/>
+                <w:webHidden/>
+              </w:rPr>
+              <w:tab/>
+            </w:r>
+            <w:r>
+              <w:rPr>
+                <w:noProof/>
+                <w:webHidden/>
+              </w:rPr>
+              <w:fldChar w:fldCharType="begin"/>
+            </w:r>
+            <w:r>
+              <w:rPr>
+                <w:noProof/>
+                <w:webHidden/>
+              </w:rPr>
+              <w:instrText xml:space="preserve"> PAGEREF _Toc57905864 \h </w:instrText>
+            </w:r>
+            <w:r>
+              <w:rPr>
+                <w:noProof/>
+                <w:webHidden/>
+              </w:rPr>
+            </w:r>
+            <w:r>
+              <w:rPr>
+                <w:noProof/>
+                <w:webHidden/>
+              </w:rPr>
+              <w:fldChar w:fldCharType="separate"/>
+            </w:r>
+            <w:r>
+              <w:rPr>
+                <w:noProof/>
+                <w:webHidden/>
+              </w:rPr>
+              <w:t>23</w:t>
+            </w:r>
+            <w:r>
+              <w:rPr>
+                <w:noProof/>
+                <w:webHidden/>
+              </w:rPr>
+              <w:fldChar w:fldCharType="end"/>
+            </w:r>
+          </w:hyperlink>
+        </w:p>
+        <w:p>
+          <w:pPr>
+            <w:pStyle w:val="TOC2"/>
+            <w:tabs>
+              <w:tab w:val="left" w:pos="880"/>
+              <w:tab w:val="right" w:leader="dot" w:pos="8494"/>
+            </w:tabs>
+            <w:rPr>
+              <w:rFonts w:asciiTheme="minorHAnsi" w:eastAsiaTheme="minorEastAsia" w:hAnsiTheme="minorHAnsi" w:cstheme="minorBidi"/>
+              <w:noProof/>
+              <w:szCs w:val="22"/>
+              <w:lang w:val="en-US"/>
+            </w:rPr>
+          </w:pPr>
+          <w:hyperlink w:anchor="_Toc57905865" w:history="1">
             <w:r>
               <w:rPr>
                 <w:rStyle w:val="Hyperlink"/>
                 <w:noProof/>
+              </w:rPr>
+              <w:t>3.3</w:t>
+            </w:r>
+            <w:r>
+              <w:rPr>
+                <w:rFonts w:asciiTheme="minorHAnsi" w:eastAsiaTheme="minorEastAsia" w:hAnsiTheme="minorHAnsi" w:cstheme="minorBidi"/>
+                <w:noProof/>
+                <w:szCs w:val="22"/>
                 <w:lang w:val="en-US"/>
               </w:rPr>
-              <w:t>Karrtiigehyen and Nicolas Popal</w:t>
+              <w:tab/>
             </w:r>
             <w:r>
               <w:rPr>
                 <w:rStyle w:val="Hyperlink"/>
                 <w:noProof/>
               </w:rPr>
-              <w:t>)</w:t>
+              <w:t>Database (Karrtiigehyen and Nicolas Popal)</w:t>
             </w:r>
             <w:r>
               <w:rPr>
@@ -2027,7 +2396,7 @@
                 <w:noProof/>
                 <w:webHidden/>
               </w:rPr>
-              <w:instrText xml:space="preserve"> PAGEREF _Toc57822825 \h </w:instrText>
+              <w:instrText xml:space="preserve"> PAGEREF _Toc57905865 \h </w:instrText>
             </w:r>
             <w:r>
               <w:rPr>
@@ -2072,14 +2441,13 @@
               <w:lang w:val="en-US"/>
             </w:rPr>
           </w:pPr>
-          <w:hyperlink w:anchor="_Toc57822826" w:history="1">
+          <w:hyperlink w:anchor="_Toc57905866" w:history="1">
             <w:r>
               <w:rPr>
                 <w:rStyle w:val="Hyperlink"/>
                 <w:noProof/>
-                <w:lang w:val="en-US"/>
-              </w:rPr>
-              <w:t>3.1.1</w:t>
+              </w:rPr>
+              <w:t>3.3.1</w:t>
             </w:r>
             <w:r>
               <w:rPr>
@@ -2094,9 +2462,8 @@
               <w:rPr>
                 <w:rStyle w:val="Hyperlink"/>
                 <w:noProof/>
-                <w:lang w:val="en-US"/>
-              </w:rPr>
-              <w:t>Tiers (Karrtiigehyen and Nicolas Popal)</w:t>
+              </w:rPr>
+              <w:t>Conceptual Model (Karrtiigehyen and Nicolas Popal)</w:t>
             </w:r>
             <w:r>
               <w:rPr>
@@ -2117,7 +2484,7 @@
                 <w:noProof/>
                 <w:webHidden/>
               </w:rPr>
-              <w:instrText xml:space="preserve"> PAGEREF _Toc57822826 \h </w:instrText>
+              <w:instrText xml:space="preserve"> PAGEREF _Toc57905866 \h </w:instrText>
             </w:r>
             <w:r>
               <w:rPr>
@@ -2137,7 +2504,7 @@
                 <w:noProof/>
                 <w:webHidden/>
               </w:rPr>
-              <w:t>25</w:t>
+              <w:t>24</w:t>
             </w:r>
             <w:r>
               <w:rPr>
@@ -2162,13 +2529,13 @@
               <w:lang w:val="en-US"/>
             </w:rPr>
           </w:pPr>
-          <w:hyperlink w:anchor="_Toc57822827" w:history="1">
+          <w:hyperlink w:anchor="_Toc57905867" w:history="1">
             <w:r>
               <w:rPr>
                 <w:rStyle w:val="Hyperlink"/>
                 <w:noProof/>
               </w:rPr>
-              <w:t>3.1.2</w:t>
+              <w:t>3.3.2</w:t>
             </w:r>
             <w:r>
               <w:rPr>
@@ -2184,22 +2551,7 @@
                 <w:rStyle w:val="Hyperlink"/>
                 <w:noProof/>
               </w:rPr>
-              <w:t>Communications Between the Tiers (</w:t>
-            </w:r>
-            <w:r>
-              <w:rPr>
-                <w:rStyle w:val="Hyperlink"/>
-                <w:noProof/>
-                <w:lang w:val="en-US"/>
-              </w:rPr>
-              <w:t>Karrtiigehyen and Nicolas Popal</w:t>
-            </w:r>
-            <w:r>
-              <w:rPr>
-                <w:rStyle w:val="Hyperlink"/>
-                <w:noProof/>
-              </w:rPr>
-              <w:t>)</w:t>
+              <w:t>Logical Model (Karrtiigehyen and Nicolas Popal)</w:t>
             </w:r>
             <w:r>
               <w:rPr>
@@ -2220,7 +2572,7 @@
                 <w:noProof/>
                 <w:webHidden/>
               </w:rPr>
-              <w:instrText xml:space="preserve"> PAGEREF _Toc57822827 \h </w:instrText>
+              <w:instrText xml:space="preserve"> PAGEREF _Toc57905867 \h </w:instrText>
             </w:r>
             <w:r>
               <w:rPr>
@@ -2240,7 +2592,7 @@
                 <w:noProof/>
                 <w:webHidden/>
               </w:rPr>
-              <w:t>25</w:t>
+              <w:t>28</w:t>
             </w:r>
             <w:r>
               <w:rPr>
@@ -2265,13 +2617,13 @@
               <w:lang w:val="en-US"/>
             </w:rPr>
           </w:pPr>
-          <w:hyperlink w:anchor="_Toc57822828" w:history="1">
+          <w:hyperlink w:anchor="_Toc57905868" w:history="1">
             <w:r>
               <w:rPr>
                 <w:rStyle w:val="Hyperlink"/>
                 <w:noProof/>
               </w:rPr>
-              <w:t>3.2</w:t>
+              <w:t>3.4</w:t>
             </w:r>
             <w:r>
               <w:rPr>
@@ -2287,7 +2639,7 @@
                 <w:rStyle w:val="Hyperlink"/>
                 <w:noProof/>
               </w:rPr>
-              <w:t>Design of Airline System ()</w:t>
+              <w:t>Security Mechanisms (Karrtiigehyen and Nicolas Popal)</w:t>
             </w:r>
             <w:r>
               <w:rPr>
@@ -2308,7 +2660,7 @@
                 <w:noProof/>
                 <w:webHidden/>
               </w:rPr>
-              <w:instrText xml:space="preserve"> PAGEREF _Toc57822828 \h </w:instrText>
+              <w:instrText xml:space="preserve"> PAGEREF _Toc57905868 \h </w:instrText>
             </w:r>
             <w:r>
               <w:rPr>
@@ -2328,7 +2680,7 @@
                 <w:noProof/>
                 <w:webHidden/>
               </w:rPr>
-              <w:t>26</w:t>
+              <w:t>31</w:t>
             </w:r>
             <w:r>
               <w:rPr>
@@ -2353,13 +2705,13 @@
               <w:lang w:val="en-US"/>
             </w:rPr>
           </w:pPr>
-          <w:hyperlink w:anchor="_Toc57822829" w:history="1">
+          <w:hyperlink w:anchor="_Toc57905869" w:history="1">
             <w:r>
               <w:rPr>
                 <w:rStyle w:val="Hyperlink"/>
                 <w:noProof/>
               </w:rPr>
-              <w:t>3.3</w:t>
+              <w:t>3.5</w:t>
             </w:r>
             <w:r>
               <w:rPr>
@@ -2375,7 +2727,7 @@
                 <w:rStyle w:val="Hyperlink"/>
                 <w:noProof/>
               </w:rPr>
-              <w:t>Database (Karrtiigehyen and Nicolas Popal)</w:t>
+              <w:t>Technologies Used (Karrtiigehyen and Nicolas Popal)</w:t>
             </w:r>
             <w:r>
               <w:rPr>
@@ -2396,7 +2748,7 @@
                 <w:noProof/>
                 <w:webHidden/>
               </w:rPr>
-              <w:instrText xml:space="preserve"> PAGEREF _Toc57822829 \h </w:instrText>
+              <w:instrText xml:space="preserve"> PAGEREF _Toc57905869 \h </w:instrText>
             </w:r>
             <w:r>
               <w:rPr>
@@ -2416,271 +2768,7 @@
                 <w:noProof/>
                 <w:webHidden/>
               </w:rPr>
-              <w:t>27</w:t>
-            </w:r>
-            <w:r>
-              <w:rPr>
-                <w:noProof/>
-                <w:webHidden/>
-              </w:rPr>
-              <w:fldChar w:fldCharType="end"/>
-            </w:r>
-          </w:hyperlink>
-        </w:p>
-        <w:p>
-          <w:pPr>
-            <w:pStyle w:val="TOC3"/>
-            <w:tabs>
-              <w:tab w:val="left" w:pos="1320"/>
-              <w:tab w:val="right" w:leader="dot" w:pos="8494"/>
-            </w:tabs>
-            <w:rPr>
-              <w:rFonts w:asciiTheme="minorHAnsi" w:eastAsiaTheme="minorEastAsia" w:hAnsiTheme="minorHAnsi" w:cstheme="minorBidi"/>
-              <w:noProof/>
-              <w:szCs w:val="22"/>
-              <w:lang w:val="en-US"/>
-            </w:rPr>
-          </w:pPr>
-          <w:hyperlink w:anchor="_Toc57822830" w:history="1">
-            <w:r>
-              <w:rPr>
-                <w:rStyle w:val="Hyperlink"/>
-                <w:noProof/>
-              </w:rPr>
-              <w:t>3.3.1</w:t>
-            </w:r>
-            <w:r>
-              <w:rPr>
-                <w:rFonts w:asciiTheme="minorHAnsi" w:eastAsiaTheme="minorEastAsia" w:hAnsiTheme="minorHAnsi" w:cstheme="minorBidi"/>
-                <w:noProof/>
-                <w:szCs w:val="22"/>
-                <w:lang w:val="en-US"/>
-              </w:rPr>
-              <w:tab/>
-            </w:r>
-            <w:r>
-              <w:rPr>
-                <w:rStyle w:val="Hyperlink"/>
-                <w:noProof/>
-              </w:rPr>
-              <w:t>Conceptual Model (Karrtiigehyen and Nicolas Popal)</w:t>
-            </w:r>
-            <w:r>
-              <w:rPr>
-                <w:noProof/>
-                <w:webHidden/>
-              </w:rPr>
-              <w:tab/>
-            </w:r>
-            <w:r>
-              <w:rPr>
-                <w:noProof/>
-                <w:webHidden/>
-              </w:rPr>
-              <w:fldChar w:fldCharType="begin"/>
-            </w:r>
-            <w:r>
-              <w:rPr>
-                <w:noProof/>
-                <w:webHidden/>
-              </w:rPr>
-              <w:instrText xml:space="preserve"> PAGEREF _Toc57822830 \h </w:instrText>
-            </w:r>
-            <w:r>
-              <w:rPr>
-                <w:noProof/>
-                <w:webHidden/>
-              </w:rPr>
-            </w:r>
-            <w:r>
-              <w:rPr>
-                <w:noProof/>
-                <w:webHidden/>
-              </w:rPr>
-              <w:fldChar w:fldCharType="separate"/>
-            </w:r>
-            <w:r>
-              <w:rPr>
-                <w:noProof/>
-                <w:webHidden/>
-              </w:rPr>
-              <w:t>27</w:t>
-            </w:r>
-            <w:r>
-              <w:rPr>
-                <w:noProof/>
-                <w:webHidden/>
-              </w:rPr>
-              <w:fldChar w:fldCharType="end"/>
-            </w:r>
-          </w:hyperlink>
-        </w:p>
-        <w:p>
-          <w:pPr>
-            <w:pStyle w:val="TOC3"/>
-            <w:tabs>
-              <w:tab w:val="left" w:pos="1320"/>
-              <w:tab w:val="right" w:leader="dot" w:pos="8494"/>
-            </w:tabs>
-            <w:rPr>
-              <w:rFonts w:asciiTheme="minorHAnsi" w:eastAsiaTheme="minorEastAsia" w:hAnsiTheme="minorHAnsi" w:cstheme="minorBidi"/>
-              <w:noProof/>
-              <w:szCs w:val="22"/>
-              <w:lang w:val="en-US"/>
-            </w:rPr>
-          </w:pPr>
-          <w:hyperlink w:anchor="_Toc57822831" w:history="1">
-            <w:r>
-              <w:rPr>
-                <w:rStyle w:val="Hyperlink"/>
-                <w:noProof/>
-              </w:rPr>
-              <w:t>3.3.2</w:t>
-            </w:r>
-            <w:r>
-              <w:rPr>
-                <w:rFonts w:asciiTheme="minorHAnsi" w:eastAsiaTheme="minorEastAsia" w:hAnsiTheme="minorHAnsi" w:cstheme="minorBidi"/>
-                <w:noProof/>
-                <w:szCs w:val="22"/>
-                <w:lang w:val="en-US"/>
-              </w:rPr>
-              <w:tab/>
-            </w:r>
-            <w:r>
-              <w:rPr>
-                <w:rStyle w:val="Hyperlink"/>
-                <w:noProof/>
-              </w:rPr>
-              <w:t>Logical Model (Karrtiigehyen and Nicolas Popal)</w:t>
-            </w:r>
-            <w:r>
-              <w:rPr>
-                <w:noProof/>
-                <w:webHidden/>
-              </w:rPr>
-              <w:tab/>
-            </w:r>
-            <w:r>
-              <w:rPr>
-                <w:noProof/>
-                <w:webHidden/>
-              </w:rPr>
-              <w:fldChar w:fldCharType="begin"/>
-            </w:r>
-            <w:r>
-              <w:rPr>
-                <w:noProof/>
-                <w:webHidden/>
-              </w:rPr>
-              <w:instrText xml:space="preserve"> PAGEREF _Toc57822831 \h </w:instrText>
-            </w:r>
-            <w:r>
-              <w:rPr>
-                <w:noProof/>
-                <w:webHidden/>
-              </w:rPr>
-            </w:r>
-            <w:r>
-              <w:rPr>
-                <w:noProof/>
-                <w:webHidden/>
-              </w:rPr>
-              <w:fldChar w:fldCharType="separate"/>
-            </w:r>
-            <w:r>
-              <w:rPr>
-                <w:noProof/>
-                <w:webHidden/>
-              </w:rPr>
-              <w:t>31</w:t>
-            </w:r>
-            <w:r>
-              <w:rPr>
-                <w:noProof/>
-                <w:webHidden/>
-              </w:rPr>
-              <w:fldChar w:fldCharType="end"/>
-            </w:r>
-          </w:hyperlink>
-        </w:p>
-        <w:p>
-          <w:pPr>
-            <w:pStyle w:val="TOC2"/>
-            <w:tabs>
-              <w:tab w:val="left" w:pos="880"/>
-              <w:tab w:val="right" w:leader="dot" w:pos="8494"/>
-            </w:tabs>
-            <w:rPr>
-              <w:rFonts w:asciiTheme="minorHAnsi" w:eastAsiaTheme="minorEastAsia" w:hAnsiTheme="minorHAnsi" w:cstheme="minorBidi"/>
-              <w:noProof/>
-              <w:szCs w:val="22"/>
-              <w:lang w:val="en-US"/>
-            </w:rPr>
-          </w:pPr>
-          <w:hyperlink w:anchor="_Toc57822832" w:history="1">
-            <w:r>
-              <w:rPr>
-                <w:rStyle w:val="Hyperlink"/>
-                <w:noProof/>
-              </w:rPr>
-              <w:t>3.4</w:t>
-            </w:r>
-            <w:r>
-              <w:rPr>
-                <w:rFonts w:asciiTheme="minorHAnsi" w:eastAsiaTheme="minorEastAsia" w:hAnsiTheme="minorHAnsi" w:cstheme="minorBidi"/>
-                <w:noProof/>
-                <w:szCs w:val="22"/>
-                <w:lang w:val="en-US"/>
-              </w:rPr>
-              <w:tab/>
-            </w:r>
-            <w:r>
-              <w:rPr>
-                <w:rStyle w:val="Hyperlink"/>
-                <w:noProof/>
-              </w:rPr>
-              <w:t>Technologies Used (Karrtiigehyen and Nicolas Popal)</w:t>
-            </w:r>
-            <w:r>
-              <w:rPr>
-                <w:noProof/>
-                <w:webHidden/>
-              </w:rPr>
-              <w:tab/>
-            </w:r>
-            <w:r>
-              <w:rPr>
-                <w:noProof/>
-                <w:webHidden/>
-              </w:rPr>
-              <w:fldChar w:fldCharType="begin"/>
-            </w:r>
-            <w:r>
-              <w:rPr>
-                <w:noProof/>
-                <w:webHidden/>
-              </w:rPr>
-              <w:instrText xml:space="preserve"> PAGEREF _Toc57822832 \h </w:instrText>
-            </w:r>
-            <w:r>
-              <w:rPr>
-                <w:noProof/>
-                <w:webHidden/>
-              </w:rPr>
-            </w:r>
-            <w:r>
-              <w:rPr>
-                <w:noProof/>
-                <w:webHidden/>
-              </w:rPr>
-              <w:fldChar w:fldCharType="separate"/>
-            </w:r>
-            <w:r>
-              <w:rPr>
-                <w:noProof/>
-                <w:webHidden/>
-              </w:rPr>
-              <w:t>33</w:t>
+              <w:t>34</w:t>
             </w:r>
             <w:r>
               <w:rPr>
@@ -2698,7 +2786,6 @@
               <w:bCs/>
               <w:noProof/>
             </w:rPr>
-            <w:lastRenderedPageBreak/>
             <w:fldChar w:fldCharType="end"/>
           </w:r>
         </w:p>
@@ -2753,7 +2840,7 @@
       <w:r>
         <w:fldChar w:fldCharType="separate"/>
       </w:r>
-      <w:hyperlink w:anchor="_Toc57822833" w:history="1">
+      <w:hyperlink w:anchor="_Toc57890231" w:history="1">
         <w:r>
           <w:rPr>
             <w:rStyle w:val="Hyperlink"/>
@@ -2780,7 +2867,7 @@
             <w:noProof/>
             <w:webHidden/>
           </w:rPr>
-          <w:instrText xml:space="preserve"> PAGEREF _Toc57822833 \h </w:instrText>
+          <w:instrText xml:space="preserve"> PAGEREF _Toc57890231 \h </w:instrText>
         </w:r>
         <w:r>
           <w:rPr>
@@ -2824,7 +2911,7 @@
           <w:lang w:val="en-US"/>
         </w:rPr>
       </w:pPr>
-      <w:hyperlink w:anchor="_Toc57822834" w:history="1">
+      <w:hyperlink w:anchor="_Toc57890232" w:history="1">
         <w:r>
           <w:rPr>
             <w:rStyle w:val="Hyperlink"/>
@@ -2851,7 +2938,78 @@
             <w:noProof/>
             <w:webHidden/>
           </w:rPr>
-          <w:instrText xml:space="preserve"> PAGEREF _Toc57822834 \h </w:instrText>
+          <w:instrText xml:space="preserve"> PAGEREF _Toc57890232 \h </w:instrText>
+        </w:r>
+        <w:r>
+          <w:rPr>
+            <w:noProof/>
+            <w:webHidden/>
+          </w:rPr>
+        </w:r>
+        <w:r>
+          <w:rPr>
+            <w:noProof/>
+            <w:webHidden/>
+          </w:rPr>
+          <w:fldChar w:fldCharType="separate"/>
+        </w:r>
+        <w:r>
+          <w:rPr>
+            <w:noProof/>
+            <w:webHidden/>
+          </w:rPr>
+          <w:t>13</w:t>
+        </w:r>
+        <w:r>
+          <w:rPr>
+            <w:noProof/>
+            <w:webHidden/>
+          </w:rPr>
+          <w:fldChar w:fldCharType="end"/>
+        </w:r>
+      </w:hyperlink>
+    </w:p>
+    <w:p>
+      <w:pPr>
+        <w:pStyle w:val="TableofFigures"/>
+        <w:tabs>
+          <w:tab w:val="right" w:leader="dot" w:pos="8494"/>
+        </w:tabs>
+        <w:rPr>
+          <w:rFonts w:asciiTheme="minorHAnsi" w:eastAsiaTheme="minorEastAsia" w:hAnsiTheme="minorHAnsi" w:cstheme="minorBidi"/>
+          <w:noProof/>
+          <w:szCs w:val="22"/>
+          <w:lang w:val="en-US"/>
+        </w:rPr>
+      </w:pPr>
+      <w:hyperlink w:anchor="_Toc57890233" w:history="1">
+        <w:r>
+          <w:rPr>
+            <w:rStyle w:val="Hyperlink"/>
+            <w:noProof/>
+          </w:rPr>
+          <w:t>Diagram 3: System sequence diagram for viewing available flights</w:t>
+        </w:r>
+        <w:r>
+          <w:rPr>
+            <w:noProof/>
+            <w:webHidden/>
+          </w:rPr>
+          <w:tab/>
+        </w:r>
+        <w:r>
+          <w:rPr>
+            <w:noProof/>
+            <w:webHidden/>
+          </w:rPr>
+          <w:fldChar w:fldCharType="begin"/>
+        </w:r>
+        <w:r>
+          <w:rPr>
+            <w:noProof/>
+            <w:webHidden/>
+          </w:rPr>
+          <w:instrText xml:space="preserve"> PAGEREF _Toc57890233 \h </w:instrText>
         </w:r>
         <w:r>
           <w:rPr>
@@ -2895,13 +3053,13 @@
           <w:lang w:val="en-US"/>
         </w:rPr>
       </w:pPr>
-      <w:hyperlink w:anchor="_Toc57822835" w:history="1">
+      <w:hyperlink w:anchor="_Toc57890234" w:history="1">
         <w:r>
           <w:rPr>
             <w:rStyle w:val="Hyperlink"/>
             <w:noProof/>
           </w:rPr>
-          <w:t>Diagram 3: System sequence diagram for booking flights</w:t>
+          <w:t>Diagram 4: Data flow diagram for login</w:t>
         </w:r>
         <w:r>
           <w:rPr>
@@ -2922,7 +3080,7 @@
             <w:noProof/>
             <w:webHidden/>
           </w:rPr>
-          <w:instrText xml:space="preserve"> PAGEREF _Toc57822835 \h </w:instrText>
+          <w:instrText xml:space="preserve"> PAGEREF _Toc57890234 \h </w:instrText>
         </w:r>
         <w:r>
           <w:rPr>
@@ -2966,13 +3124,13 @@
           <w:lang w:val="en-US"/>
         </w:rPr>
       </w:pPr>
-      <w:hyperlink w:anchor="_Toc57822836" w:history="1">
+      <w:hyperlink w:anchor="_Toc57890235" w:history="1">
         <w:r>
           <w:rPr>
             <w:rStyle w:val="Hyperlink"/>
             <w:noProof/>
           </w:rPr>
-          <w:t>Diagram 4: Sequence diagram for delaying flights</w:t>
+          <w:t>Diagram 5: Data flow diagram for login with SQL Injection</w:t>
         </w:r>
         <w:r>
           <w:rPr>
@@ -2993,7 +3151,7 @@
             <w:noProof/>
             <w:webHidden/>
           </w:rPr>
-          <w:instrText xml:space="preserve"> PAGEREF _Toc57822836 \h </w:instrText>
+          <w:instrText xml:space="preserve"> PAGEREF _Toc57890235 \h </w:instrText>
         </w:r>
         <w:r>
           <w:rPr>
@@ -3037,13 +3195,13 @@
           <w:lang w:val="en-US"/>
         </w:rPr>
       </w:pPr>
-      <w:hyperlink w:anchor="_Toc57822837" w:history="1">
+      <w:hyperlink w:anchor="_Toc57890236" w:history="1">
         <w:r>
           <w:rPr>
             <w:rStyle w:val="Hyperlink"/>
             <w:noProof/>
           </w:rPr>
-          <w:t>Diagram 5: Data flow diagram for login</w:t>
+          <w:t>Diagram 6: Domain model</w:t>
         </w:r>
         <w:r>
           <w:rPr>
@@ -3064,7 +3222,7 @@
             <w:noProof/>
             <w:webHidden/>
           </w:rPr>
-          <w:instrText xml:space="preserve"> PAGEREF _Toc57822837 \h </w:instrText>
+          <w:instrText xml:space="preserve"> PAGEREF _Toc57890236 \h </w:instrText>
         </w:r>
         <w:r>
           <w:rPr>
@@ -3084,7 +3242,7 @@
             <w:noProof/>
             <w:webHidden/>
           </w:rPr>
-          <w:t>18</w:t>
+          <w:t>20</w:t>
         </w:r>
         <w:r>
           <w:rPr>
@@ -3108,78 +3266,7 @@
           <w:lang w:val="en-US"/>
         </w:rPr>
       </w:pPr>
-      <w:hyperlink w:anchor="_Toc57822838" w:history="1">
-        <w:r>
-          <w:rPr>
-            <w:rStyle w:val="Hyperlink"/>
-            <w:noProof/>
-          </w:rPr>
-          <w:t>Diagram 6: Data flow diagram for login with SQL Injection</w:t>
-        </w:r>
-        <w:r>
-          <w:rPr>
-            <w:noProof/>
-            <w:webHidden/>
-          </w:rPr>
-          <w:tab/>
-        </w:r>
-        <w:r>
-          <w:rPr>
-            <w:noProof/>
-            <w:webHidden/>
-          </w:rPr>
-          <w:fldChar w:fldCharType="begin"/>
-        </w:r>
-        <w:r>
-          <w:rPr>
-            <w:noProof/>
-            <w:webHidden/>
-          </w:rPr>
-          <w:instrText xml:space="preserve"> PAGEREF _Toc57822838 \h </w:instrText>
-        </w:r>
-        <w:r>
-          <w:rPr>
-            <w:noProof/>
-            <w:webHidden/>
-          </w:rPr>
-        </w:r>
-        <w:r>
-          <w:rPr>
-            <w:noProof/>
-            <w:webHidden/>
-          </w:rPr>
-          <w:fldChar w:fldCharType="separate"/>
-        </w:r>
-        <w:r>
-          <w:rPr>
-            <w:noProof/>
-            <w:webHidden/>
-          </w:rPr>
-          <w:t>19</w:t>
-        </w:r>
-        <w:r>
-          <w:rPr>
-            <w:noProof/>
-            <w:webHidden/>
-          </w:rPr>
-          <w:fldChar w:fldCharType="end"/>
-        </w:r>
-      </w:hyperlink>
-    </w:p>
-    <w:p>
-      <w:pPr>
-        <w:pStyle w:val="TableofFigures"/>
-        <w:tabs>
-          <w:tab w:val="right" w:leader="dot" w:pos="8494"/>
-        </w:tabs>
-        <w:rPr>
-          <w:rFonts w:asciiTheme="minorHAnsi" w:eastAsiaTheme="minorEastAsia" w:hAnsiTheme="minorHAnsi" w:cstheme="minorBidi"/>
-          <w:noProof/>
-          <w:szCs w:val="22"/>
-          <w:lang w:val="en-US"/>
-        </w:rPr>
-      </w:pPr>
-      <w:hyperlink w:anchor="_Toc57822839" w:history="1">
+      <w:hyperlink w:anchor="_Toc57890237" w:history="1">
         <w:r>
           <w:rPr>
             <w:rStyle w:val="Hyperlink"/>
@@ -3214,7 +3301,78 @@
             <w:noProof/>
             <w:webHidden/>
           </w:rPr>
-          <w:instrText xml:space="preserve"> PAGEREF _Toc57822839 \h </w:instrText>
+          <w:instrText xml:space="preserve"> PAGEREF _Toc57890237 \h </w:instrText>
+        </w:r>
+        <w:r>
+          <w:rPr>
+            <w:noProof/>
+            <w:webHidden/>
+          </w:rPr>
+        </w:r>
+        <w:r>
+          <w:rPr>
+            <w:noProof/>
+            <w:webHidden/>
+          </w:rPr>
+          <w:fldChar w:fldCharType="separate"/>
+        </w:r>
+        <w:r>
+          <w:rPr>
+            <w:noProof/>
+            <w:webHidden/>
+          </w:rPr>
+          <w:t>21</w:t>
+        </w:r>
+        <w:r>
+          <w:rPr>
+            <w:noProof/>
+            <w:webHidden/>
+          </w:rPr>
+          <w:fldChar w:fldCharType="end"/>
+        </w:r>
+      </w:hyperlink>
+    </w:p>
+    <w:p>
+      <w:pPr>
+        <w:pStyle w:val="TableofFigures"/>
+        <w:tabs>
+          <w:tab w:val="right" w:leader="dot" w:pos="8494"/>
+        </w:tabs>
+        <w:rPr>
+          <w:rFonts w:asciiTheme="minorHAnsi" w:eastAsiaTheme="minorEastAsia" w:hAnsiTheme="minorHAnsi" w:cstheme="minorBidi"/>
+          <w:noProof/>
+          <w:szCs w:val="22"/>
+          <w:lang w:val="en-US"/>
+        </w:rPr>
+      </w:pPr>
+      <w:hyperlink w:anchor="_Toc57890238" w:history="1">
+        <w:r>
+          <w:rPr>
+            <w:rStyle w:val="Hyperlink"/>
+            <w:noProof/>
+          </w:rPr>
+          <w:t>Diagram 8: EE/R diagram of the database</w:t>
+        </w:r>
+        <w:r>
+          <w:rPr>
+            <w:noProof/>
+            <w:webHidden/>
+          </w:rPr>
+          <w:tab/>
+        </w:r>
+        <w:r>
+          <w:rPr>
+            <w:noProof/>
+            <w:webHidden/>
+          </w:rPr>
+          <w:fldChar w:fldCharType="begin"/>
+        </w:r>
+        <w:r>
+          <w:rPr>
+            <w:noProof/>
+            <w:webHidden/>
+          </w:rPr>
+          <w:instrText xml:space="preserve"> PAGEREF _Toc57890238 \h </w:instrText>
         </w:r>
         <w:r>
           <w:rPr>
@@ -3258,13 +3416,13 @@
           <w:lang w:val="en-US"/>
         </w:rPr>
       </w:pPr>
-      <w:hyperlink w:anchor="_Toc57822840" w:history="1">
+      <w:hyperlink w:anchor="_Toc57890239" w:history="1">
         <w:r>
           <w:rPr>
             <w:rStyle w:val="Hyperlink"/>
             <w:noProof/>
           </w:rPr>
-          <w:t>Diagram 8: EE/R diagram of the database</w:t>
+          <w:t>Diagram 9: Section 1 of the EE/R diagram</w:t>
         </w:r>
         <w:r>
           <w:rPr>
@@ -3285,7 +3443,149 @@
             <w:noProof/>
             <w:webHidden/>
           </w:rPr>
-          <w:instrText xml:space="preserve"> PAGEREF _Toc57822840 \h </w:instrText>
+          <w:instrText xml:space="preserve"> PAGEREF _Toc57890239 \h </w:instrText>
+        </w:r>
+        <w:r>
+          <w:rPr>
+            <w:noProof/>
+            <w:webHidden/>
+          </w:rPr>
+        </w:r>
+        <w:r>
+          <w:rPr>
+            <w:noProof/>
+            <w:webHidden/>
+          </w:rPr>
+          <w:fldChar w:fldCharType="separate"/>
+        </w:r>
+        <w:r>
+          <w:rPr>
+            <w:noProof/>
+            <w:webHidden/>
+          </w:rPr>
+          <w:t>25</w:t>
+        </w:r>
+        <w:r>
+          <w:rPr>
+            <w:noProof/>
+            <w:webHidden/>
+          </w:rPr>
+          <w:fldChar w:fldCharType="end"/>
+        </w:r>
+      </w:hyperlink>
+    </w:p>
+    <w:p>
+      <w:pPr>
+        <w:pStyle w:val="TableofFigures"/>
+        <w:tabs>
+          <w:tab w:val="right" w:leader="dot" w:pos="8494"/>
+        </w:tabs>
+        <w:rPr>
+          <w:rFonts w:asciiTheme="minorHAnsi" w:eastAsiaTheme="minorEastAsia" w:hAnsiTheme="minorHAnsi" w:cstheme="minorBidi"/>
+          <w:noProof/>
+          <w:szCs w:val="22"/>
+          <w:lang w:val="en-US"/>
+        </w:rPr>
+      </w:pPr>
+      <w:hyperlink w:anchor="_Toc57890240" w:history="1">
+        <w:r>
+          <w:rPr>
+            <w:rStyle w:val="Hyperlink"/>
+            <w:noProof/>
+          </w:rPr>
+          <w:t>Diagram 10: Section 2 of the EE/R diagram</w:t>
+        </w:r>
+        <w:r>
+          <w:rPr>
+            <w:noProof/>
+            <w:webHidden/>
+          </w:rPr>
+          <w:tab/>
+        </w:r>
+        <w:r>
+          <w:rPr>
+            <w:noProof/>
+            <w:webHidden/>
+          </w:rPr>
+          <w:fldChar w:fldCharType="begin"/>
+        </w:r>
+        <w:r>
+          <w:rPr>
+            <w:noProof/>
+            <w:webHidden/>
+          </w:rPr>
+          <w:instrText xml:space="preserve"> PAGEREF _Toc57890240 \h </w:instrText>
+        </w:r>
+        <w:r>
+          <w:rPr>
+            <w:noProof/>
+            <w:webHidden/>
+          </w:rPr>
+        </w:r>
+        <w:r>
+          <w:rPr>
+            <w:noProof/>
+            <w:webHidden/>
+          </w:rPr>
+          <w:fldChar w:fldCharType="separate"/>
+        </w:r>
+        <w:r>
+          <w:rPr>
+            <w:noProof/>
+            <w:webHidden/>
+          </w:rPr>
+          <w:t>26</w:t>
+        </w:r>
+        <w:r>
+          <w:rPr>
+            <w:noProof/>
+            <w:webHidden/>
+          </w:rPr>
+          <w:fldChar w:fldCharType="end"/>
+        </w:r>
+      </w:hyperlink>
+    </w:p>
+    <w:p>
+      <w:pPr>
+        <w:pStyle w:val="TableofFigures"/>
+        <w:tabs>
+          <w:tab w:val="right" w:leader="dot" w:pos="8494"/>
+        </w:tabs>
+        <w:rPr>
+          <w:rFonts w:asciiTheme="minorHAnsi" w:eastAsiaTheme="minorEastAsia" w:hAnsiTheme="minorHAnsi" w:cstheme="minorBidi"/>
+          <w:noProof/>
+          <w:szCs w:val="22"/>
+          <w:lang w:val="en-US"/>
+        </w:rPr>
+      </w:pPr>
+      <w:hyperlink w:anchor="_Toc57890241" w:history="1">
+        <w:r>
+          <w:rPr>
+            <w:rStyle w:val="Hyperlink"/>
+            <w:noProof/>
+          </w:rPr>
+          <w:t>Diagram 11: Section 3 of the EE/R diagram</w:t>
+        </w:r>
+        <w:r>
+          <w:rPr>
+            <w:noProof/>
+            <w:webHidden/>
+          </w:rPr>
+          <w:tab/>
+        </w:r>
+        <w:r>
+          <w:rPr>
+            <w:noProof/>
+            <w:webHidden/>
+          </w:rPr>
+          <w:fldChar w:fldCharType="begin"/>
+        </w:r>
+        <w:r>
+          <w:rPr>
+            <w:noProof/>
+            <w:webHidden/>
+          </w:rPr>
+          <w:instrText xml:space="preserve"> PAGEREF _Toc57890241 \h </w:instrText>
         </w:r>
         <w:r>
           <w:rPr>
@@ -3317,6 +3617,27 @@
       </w:hyperlink>
     </w:p>
     <w:p>
+      <w:r>
+        <w:fldChar w:fldCharType="end"/>
+      </w:r>
+    </w:p>
+    <w:p>
+      <w:pPr>
+        <w:spacing w:after="240"/>
+        <w:rPr>
+          <w:b/>
+          <w:bCs/>
+        </w:rPr>
+      </w:pPr>
+      <w:r>
+        <w:rPr>
+          <w:b/>
+          <w:bCs/>
+        </w:rPr>
+        <w:t>List of Tables</w:t>
+      </w:r>
+    </w:p>
+    <w:p>
       <w:pPr>
         <w:pStyle w:val="TableofFigures"/>
         <w:tabs>
@@ -3329,13 +3650,22 @@
           <w:lang w:val="en-US"/>
         </w:rPr>
       </w:pPr>
-      <w:hyperlink w:anchor="_Toc57822841" w:history="1">
+      <w:r>
+        <w:fldChar w:fldCharType="begin"/>
+      </w:r>
+      <w:r>
+        <w:instrText xml:space="preserve"> TOC \h \z \c "Table" </w:instrText>
+      </w:r>
+      <w:r>
+        <w:fldChar w:fldCharType="separate"/>
+      </w:r>
+      <w:hyperlink w:anchor="_Toc57905837" w:history="1">
         <w:r>
           <w:rPr>
             <w:rStyle w:val="Hyperlink"/>
             <w:noProof/>
           </w:rPr>
-          <w:t>Diagram 9: Section 1 of the EE/R diagram</w:t>
+          <w:t>Table 1: Use case description for Create Flights</w:t>
         </w:r>
         <w:r>
           <w:rPr>
@@ -3356,250 +3686,7 @@
             <w:noProof/>
             <w:webHidden/>
           </w:rPr>
-          <w:instrText xml:space="preserve"> PAGEREF _Toc57822841 \h </w:instrText>
-        </w:r>
-        <w:r>
-          <w:rPr>
-            <w:noProof/>
-            <w:webHidden/>
-          </w:rPr>
-        </w:r>
-        <w:r>
-          <w:rPr>
-            <w:noProof/>
-            <w:webHidden/>
-          </w:rPr>
-          <w:fldChar w:fldCharType="separate"/>
-        </w:r>
-        <w:r>
-          <w:rPr>
-            <w:noProof/>
-            <w:webHidden/>
-          </w:rPr>
-          <w:t>28</w:t>
-        </w:r>
-        <w:r>
-          <w:rPr>
-            <w:noProof/>
-            <w:webHidden/>
-          </w:rPr>
-          <w:fldChar w:fldCharType="end"/>
-        </w:r>
-      </w:hyperlink>
-    </w:p>
-    <w:p>
-      <w:pPr>
-        <w:pStyle w:val="TableofFigures"/>
-        <w:tabs>
-          <w:tab w:val="right" w:leader="dot" w:pos="8494"/>
-        </w:tabs>
-        <w:rPr>
-          <w:rFonts w:asciiTheme="minorHAnsi" w:eastAsiaTheme="minorEastAsia" w:hAnsiTheme="minorHAnsi" w:cstheme="minorBidi"/>
-          <w:noProof/>
-          <w:szCs w:val="22"/>
-          <w:lang w:val="en-US"/>
-        </w:rPr>
-      </w:pPr>
-      <w:hyperlink w:anchor="_Toc57822842" w:history="1">
-        <w:r>
-          <w:rPr>
-            <w:rStyle w:val="Hyperlink"/>
-            <w:noProof/>
-          </w:rPr>
-          <w:t>Diagram 10: Section 2 of the EE/R diagram</w:t>
-        </w:r>
-        <w:r>
-          <w:rPr>
-            <w:noProof/>
-            <w:webHidden/>
-          </w:rPr>
-          <w:tab/>
-        </w:r>
-        <w:r>
-          <w:rPr>
-            <w:noProof/>
-            <w:webHidden/>
-          </w:rPr>
-          <w:fldChar w:fldCharType="begin"/>
-        </w:r>
-        <w:r>
-          <w:rPr>
-            <w:noProof/>
-            <w:webHidden/>
-          </w:rPr>
-          <w:instrText xml:space="preserve"> PAGEREF _Toc57822842 \h </w:instrText>
-        </w:r>
-        <w:r>
-          <w:rPr>
-            <w:noProof/>
-            <w:webHidden/>
-          </w:rPr>
-        </w:r>
-        <w:r>
-          <w:rPr>
-            <w:noProof/>
-            <w:webHidden/>
-          </w:rPr>
-          <w:fldChar w:fldCharType="separate"/>
-        </w:r>
-        <w:r>
-          <w:rPr>
-            <w:noProof/>
-            <w:webHidden/>
-          </w:rPr>
-          <w:t>29</w:t>
-        </w:r>
-        <w:r>
-          <w:rPr>
-            <w:noProof/>
-            <w:webHidden/>
-          </w:rPr>
-          <w:fldChar w:fldCharType="end"/>
-        </w:r>
-      </w:hyperlink>
-    </w:p>
-    <w:p>
-      <w:pPr>
-        <w:pStyle w:val="TableofFigures"/>
-        <w:tabs>
-          <w:tab w:val="right" w:leader="dot" w:pos="8494"/>
-        </w:tabs>
-        <w:rPr>
-          <w:rFonts w:asciiTheme="minorHAnsi" w:eastAsiaTheme="minorEastAsia" w:hAnsiTheme="minorHAnsi" w:cstheme="minorBidi"/>
-          <w:noProof/>
-          <w:szCs w:val="22"/>
-          <w:lang w:val="en-US"/>
-        </w:rPr>
-      </w:pPr>
-      <w:hyperlink w:anchor="_Toc57822843" w:history="1">
-        <w:r>
-          <w:rPr>
-            <w:rStyle w:val="Hyperlink"/>
-            <w:noProof/>
-          </w:rPr>
-          <w:t>Diagram 11: Section 3 of the EE/R diagram</w:t>
-        </w:r>
-        <w:r>
-          <w:rPr>
-            <w:noProof/>
-            <w:webHidden/>
-          </w:rPr>
-          <w:tab/>
-        </w:r>
-        <w:r>
-          <w:rPr>
-            <w:noProof/>
-            <w:webHidden/>
-          </w:rPr>
-          <w:fldChar w:fldCharType="begin"/>
-        </w:r>
-        <w:r>
-          <w:rPr>
-            <w:noProof/>
-            <w:webHidden/>
-          </w:rPr>
-          <w:instrText xml:space="preserve"> PAGEREF _Toc57822843 \h </w:instrText>
-        </w:r>
-        <w:r>
-          <w:rPr>
-            <w:noProof/>
-            <w:webHidden/>
-          </w:rPr>
-        </w:r>
-        <w:r>
-          <w:rPr>
-            <w:noProof/>
-            <w:webHidden/>
-          </w:rPr>
-          <w:fldChar w:fldCharType="separate"/>
-        </w:r>
-        <w:r>
-          <w:rPr>
-            <w:noProof/>
-            <w:webHidden/>
-          </w:rPr>
-          <w:t>30</w:t>
-        </w:r>
-        <w:r>
-          <w:rPr>
-            <w:noProof/>
-            <w:webHidden/>
-          </w:rPr>
-          <w:fldChar w:fldCharType="end"/>
-        </w:r>
-      </w:hyperlink>
-    </w:p>
-    <w:p>
-      <w:r>
-        <w:fldChar w:fldCharType="end"/>
-      </w:r>
-    </w:p>
-    <w:p>
-      <w:pPr>
-        <w:spacing w:after="240"/>
-        <w:rPr>
-          <w:b/>
-          <w:bCs/>
-        </w:rPr>
-      </w:pPr>
-      <w:r>
-        <w:rPr>
-          <w:b/>
-          <w:bCs/>
-        </w:rPr>
-        <w:t>List of Tables</w:t>
-      </w:r>
-    </w:p>
-    <w:p>
-      <w:pPr>
-        <w:pStyle w:val="TableofFigures"/>
-        <w:tabs>
-          <w:tab w:val="right" w:leader="dot" w:pos="8494"/>
-        </w:tabs>
-        <w:rPr>
-          <w:rFonts w:asciiTheme="minorHAnsi" w:eastAsiaTheme="minorEastAsia" w:hAnsiTheme="minorHAnsi" w:cstheme="minorBidi"/>
-          <w:noProof/>
-          <w:szCs w:val="22"/>
-          <w:lang w:val="en-US"/>
-        </w:rPr>
-      </w:pPr>
-      <w:r>
-        <w:fldChar w:fldCharType="begin"/>
-      </w:r>
-      <w:r>
-        <w:instrText xml:space="preserve"> TOC \h \z \c "Table" </w:instrText>
-      </w:r>
-      <w:r>
-        <w:fldChar w:fldCharType="separate"/>
-      </w:r>
-      <w:hyperlink w:anchor="_Toc57822845" w:history="1">
-        <w:r>
-          <w:rPr>
-            <w:rStyle w:val="Hyperlink"/>
-            <w:noProof/>
-          </w:rPr>
-          <w:t>Table 1: Use case description for Create flights</w:t>
-        </w:r>
-        <w:r>
-          <w:rPr>
-            <w:noProof/>
-            <w:webHidden/>
-          </w:rPr>
-          <w:tab/>
-        </w:r>
-        <w:r>
-          <w:rPr>
-            <w:noProof/>
-            <w:webHidden/>
-          </w:rPr>
-          <w:fldChar w:fldCharType="begin"/>
-        </w:r>
-        <w:r>
-          <w:rPr>
-            <w:noProof/>
-            <w:webHidden/>
-          </w:rPr>
-          <w:instrText xml:space="preserve"> PAGEREF _Toc57822845 \h </w:instrText>
+          <w:instrText xml:space="preserve"> PAGEREF _Toc57905837 \h </w:instrText>
         </w:r>
         <w:r>
           <w:rPr>
@@ -3643,13 +3730,13 @@
           <w:lang w:val="en-US"/>
         </w:rPr>
       </w:pPr>
-      <w:hyperlink w:anchor="_Toc57822846" w:history="1">
+      <w:hyperlink w:anchor="_Toc57905838" w:history="1">
         <w:r>
           <w:rPr>
             <w:rStyle w:val="Hyperlink"/>
             <w:noProof/>
           </w:rPr>
-          <w:t>Table 2: Use case description for Book flights</w:t>
+          <w:t>Table 2: Use case description for View Available Flights</w:t>
         </w:r>
         <w:r>
           <w:rPr>
@@ -3670,7 +3757,7 @@
             <w:noProof/>
             <w:webHidden/>
           </w:rPr>
-          <w:instrText xml:space="preserve"> PAGEREF _Toc57822846 \h </w:instrText>
+          <w:instrText xml:space="preserve"> PAGEREF _Toc57905838 \h </w:instrText>
         </w:r>
         <w:r>
           <w:rPr>
@@ -3714,13 +3801,13 @@
           <w:lang w:val="en-US"/>
         </w:rPr>
       </w:pPr>
-      <w:hyperlink w:anchor="_Toc57822847" w:history="1">
+      <w:hyperlink w:anchor="_Toc57905839" w:history="1">
         <w:r>
           <w:rPr>
             <w:rStyle w:val="Hyperlink"/>
             <w:noProof/>
           </w:rPr>
-          <w:t>Table 3: Use case description for Delay flights</w:t>
+          <w:t>Table 3: Risk assessment table</w:t>
         </w:r>
         <w:r>
           <w:rPr>
@@ -3741,7 +3828,7 @@
             <w:noProof/>
             <w:webHidden/>
           </w:rPr>
-          <w:instrText xml:space="preserve"> PAGEREF _Toc57822847 \h </w:instrText>
+          <w:instrText xml:space="preserve"> PAGEREF _Toc57905839 \h </w:instrText>
         </w:r>
         <w:r>
           <w:rPr>
@@ -3761,7 +3848,7 @@
             <w:noProof/>
             <w:webHidden/>
           </w:rPr>
-          <w:t>13</w:t>
+          <w:t>19</w:t>
         </w:r>
         <w:r>
           <w:rPr>
@@ -3785,13 +3872,13 @@
           <w:lang w:val="en-US"/>
         </w:rPr>
       </w:pPr>
-      <w:hyperlink w:anchor="_Toc57822848" w:history="1">
+      <w:hyperlink w:anchor="_Toc57905840" w:history="1">
         <w:r>
           <w:rPr>
             <w:rStyle w:val="Hyperlink"/>
             <w:noProof/>
           </w:rPr>
-          <w:t>Table 4: Risk assessment table</w:t>
+          <w:t>Table 4: Security mechanisms for the potential threats</w:t>
         </w:r>
         <w:r>
           <w:rPr>
@@ -3812,7 +3899,7 @@
             <w:noProof/>
             <w:webHidden/>
           </w:rPr>
-          <w:instrText xml:space="preserve"> PAGEREF _Toc57822848 \h </w:instrText>
+          <w:instrText xml:space="preserve"> PAGEREF _Toc57905840 \h </w:instrText>
         </w:r>
         <w:r>
           <w:rPr>
@@ -3832,7 +3919,7 @@
             <w:noProof/>
             <w:webHidden/>
           </w:rPr>
-          <w:t>23</w:t>
+          <w:t>33</w:t>
         </w:r>
         <w:r>
           <w:rPr>
@@ -3867,7 +3954,7 @@
           <w:bCs w:val="0"/>
         </w:rPr>
       </w:pPr>
-      <w:bookmarkStart w:id="0" w:name="_Toc57822809"/>
+      <w:bookmarkStart w:id="0" w:name="_Toc57905845"/>
       <w:r>
         <w:lastRenderedPageBreak/>
         <w:t xml:space="preserve">Introduction </w:t>
@@ -3905,7 +3992,7 @@
           <w:bCs w:val="0"/>
         </w:rPr>
       </w:pPr>
-      <w:bookmarkStart w:id="1" w:name="_Toc57822810"/>
+      <w:bookmarkStart w:id="1" w:name="_Toc57905846"/>
       <w:r>
         <w:t xml:space="preserve">Background Description </w:t>
       </w:r>
@@ -4136,7 +4223,7 @@
           <w:lang w:val="en-US"/>
         </w:rPr>
       </w:pPr>
-      <w:bookmarkStart w:id="2" w:name="_Toc57822811"/>
+      <w:bookmarkStart w:id="2" w:name="_Toc57905847"/>
       <w:r>
         <w:lastRenderedPageBreak/>
         <w:t xml:space="preserve">Definition of Purpose </w:t>
@@ -4195,7 +4282,7 @@
           <w:lang w:val="en-US"/>
         </w:rPr>
       </w:pPr>
-      <w:bookmarkStart w:id="3" w:name="_Toc57822812"/>
+      <w:bookmarkStart w:id="3" w:name="_Toc57905848"/>
       <w:r>
         <w:rPr>
           <w:lang w:val="en-US"/>
@@ -4322,7 +4409,7 @@
           <w:lang w:val="en-US"/>
         </w:rPr>
       </w:pPr>
-      <w:bookmarkStart w:id="4" w:name="_Toc57822813"/>
+      <w:bookmarkStart w:id="4" w:name="_Toc57905849"/>
       <w:r>
         <w:rPr>
           <w:lang w:val="en-US"/>
@@ -4357,7 +4444,7 @@
           <w:bCs w:val="0"/>
         </w:rPr>
       </w:pPr>
-      <w:bookmarkStart w:id="5" w:name="_Toc57822814"/>
+      <w:bookmarkStart w:id="5" w:name="_Toc57905850"/>
       <w:r>
         <w:t xml:space="preserve">Requirements </w:t>
       </w:r>
@@ -4387,7 +4474,7 @@
           <w:bCs w:val="0"/>
         </w:rPr>
       </w:pPr>
-      <w:bookmarkStart w:id="6" w:name="_Toc57822815"/>
+      <w:bookmarkStart w:id="6" w:name="_Toc57905851"/>
       <w:r>
         <w:t xml:space="preserve">Functional Requirements </w:t>
       </w:r>
@@ -4791,7 +4878,7 @@
           <w:bCs w:val="0"/>
         </w:rPr>
       </w:pPr>
-      <w:bookmarkStart w:id="7" w:name="_Toc57822816"/>
+      <w:bookmarkStart w:id="7" w:name="_Toc57905852"/>
       <w:r>
         <w:t xml:space="preserve">Non-Functional Requirements </w:t>
       </w:r>
@@ -4930,7 +5017,7 @@
           <w:bCs w:val="0"/>
         </w:rPr>
       </w:pPr>
-      <w:bookmarkStart w:id="8" w:name="_Toc57822817"/>
+      <w:bookmarkStart w:id="8" w:name="_Toc57905853"/>
       <w:r>
         <w:lastRenderedPageBreak/>
         <w:t xml:space="preserve">Use Case Diagram </w:t>
@@ -4996,7 +5083,7 @@
       <w:pPr>
         <w:pStyle w:val="Caption"/>
       </w:pPr>
-      <w:bookmarkStart w:id="9" w:name="_Toc57822833"/>
+      <w:bookmarkStart w:id="9" w:name="_Toc57890231"/>
       <w:r>
         <w:t xml:space="preserve">Diagram </w:t>
       </w:r>
@@ -5313,7 +5400,7 @@
           <w:bCs w:val="0"/>
         </w:rPr>
       </w:pPr>
-      <w:bookmarkStart w:id="10" w:name="_Toc57822818"/>
+      <w:bookmarkStart w:id="10" w:name="_Toc57905854"/>
       <w:r>
         <w:t xml:space="preserve">Use Case Descriptions </w:t>
       </w:r>
@@ -5344,10 +5431,7 @@
         <w:t>The use case descriptions below are for Create Flights</w:t>
       </w:r>
       <w:r>
-        <w:t xml:space="preserve"> and </w:t>
-      </w:r>
-      <w:r>
-        <w:t>View</w:t>
+        <w:t xml:space="preserve"> and View</w:t>
       </w:r>
       <w:r>
         <w:t xml:space="preserve"> Available</w:t>
@@ -6020,7 +6104,7 @@
         <w:pStyle w:val="Caption"/>
         <w:jc w:val="both"/>
       </w:pPr>
-      <w:bookmarkStart w:id="11" w:name="_Toc57822845"/>
+      <w:bookmarkStart w:id="11" w:name="_Toc57905837"/>
       <w:r>
         <w:t xml:space="preserve">Table </w:t>
       </w:r>
@@ -6568,7 +6652,7 @@
         <w:pStyle w:val="Caption"/>
         <w:jc w:val="both"/>
       </w:pPr>
-      <w:bookmarkStart w:id="12" w:name="_Toc57822846"/>
+      <w:bookmarkStart w:id="12" w:name="_Toc57905838"/>
       <w:r>
         <w:t xml:space="preserve">Table </w:t>
       </w:r>
@@ -6612,7 +6696,7 @@
           <w:bCs w:val="0"/>
         </w:rPr>
       </w:pPr>
-      <w:bookmarkStart w:id="13" w:name="_Toc57822819"/>
+      <w:bookmarkStart w:id="13" w:name="_Toc57905855"/>
       <w:r>
         <w:t xml:space="preserve">System Sequence Diagram </w:t>
       </w:r>
@@ -6806,7 +6890,7 @@
       <w:pPr>
         <w:pStyle w:val="Caption"/>
       </w:pPr>
-      <w:bookmarkStart w:id="14" w:name="_Toc57822834"/>
+      <w:bookmarkStart w:id="14" w:name="_Toc57890232"/>
       <w:r>
         <w:t xml:space="preserve">Diagram </w:t>
       </w:r>
@@ -7007,7 +7091,7 @@
       <w:pPr>
         <w:pStyle w:val="Caption"/>
       </w:pPr>
-      <w:bookmarkStart w:id="15" w:name="_Toc57822835"/>
+      <w:bookmarkStart w:id="15" w:name="_Toc57890233"/>
       <w:r>
         <w:t xml:space="preserve">Diagram </w:t>
       </w:r>
@@ -7166,7 +7250,7 @@
           <w:lang w:val="en-US"/>
         </w:rPr>
       </w:pPr>
-      <w:bookmarkStart w:id="16" w:name="_Toc57822821"/>
+      <w:bookmarkStart w:id="16" w:name="_Toc57905856"/>
       <w:r>
         <w:lastRenderedPageBreak/>
         <w:t xml:space="preserve">Security </w:t>
@@ -7257,7 +7341,7 @@
           <w:lang w:val="en-US"/>
         </w:rPr>
       </w:pPr>
-      <w:bookmarkStart w:id="17" w:name="_Toc57822822"/>
+      <w:bookmarkStart w:id="17" w:name="_Toc57905857"/>
       <w:r>
         <w:rPr>
           <w:lang w:val="en-US"/>
@@ -7582,7 +7666,7 @@
         <w:pStyle w:val="Caption"/>
         <w:jc w:val="both"/>
       </w:pPr>
-      <w:bookmarkStart w:id="18" w:name="_Toc57822837"/>
+      <w:bookmarkStart w:id="18" w:name="_Toc57890234"/>
       <w:r>
         <w:t xml:space="preserve">Diagram </w:t>
       </w:r>
@@ -7599,7 +7683,7 @@
         <w:rPr>
           <w:noProof/>
         </w:rPr>
-        <w:t>5</w:t>
+        <w:t>4</w:t>
       </w:r>
       <w:r>
         <w:fldChar w:fldCharType="end"/>
@@ -7761,7 +7845,7 @@
         <w:pStyle w:val="Caption"/>
         <w:jc w:val="both"/>
       </w:pPr>
-      <w:bookmarkStart w:id="19" w:name="_Toc57822838"/>
+      <w:bookmarkStart w:id="19" w:name="_Toc57890235"/>
       <w:r>
         <w:t xml:space="preserve">Diagram </w:t>
       </w:r>
@@ -7778,7 +7862,7 @@
         <w:rPr>
           <w:noProof/>
         </w:rPr>
-        <w:t>6</w:t>
+        <w:t>5</w:t>
       </w:r>
       <w:r>
         <w:fldChar w:fldCharType="end"/>
@@ -8266,7 +8350,7 @@
           <w:lang w:val="en-US"/>
         </w:rPr>
       </w:pPr>
-      <w:bookmarkStart w:id="20" w:name="_Toc57822823"/>
+      <w:bookmarkStart w:id="20" w:name="_Toc57905858"/>
       <w:r>
         <w:rPr>
           <w:lang w:val="en-US"/>
@@ -8606,7 +8690,120 @@
           <w:rFonts w:eastAsiaTheme="minorEastAsia"/>
           <w:lang w:val="en-US"/>
         </w:rPr>
-        <w:t xml:space="preserve"> </w:t>
+        <w:t xml:space="preserve">The </w:t>
+      </w:r>
+      <w:r>
+        <w:rPr>
+          <w:rFonts w:eastAsiaTheme="minorEastAsia"/>
+          <w:i/>
+          <w:iCs/>
+          <w:lang w:val="en-US"/>
+        </w:rPr>
+        <w:t>Threat</w:t>
+      </w:r>
+      <w:r>
+        <w:rPr>
+          <w:rFonts w:eastAsiaTheme="minorEastAsia"/>
+          <w:lang w:val="en-US"/>
+        </w:rPr>
+        <w:t xml:space="preserve"> column represents which of the STRIDE categories are involved. The </w:t>
+      </w:r>
+      <w:r>
+        <w:rPr>
+          <w:rFonts w:eastAsiaTheme="minorEastAsia"/>
+          <w:i/>
+          <w:iCs/>
+          <w:lang w:val="en-US"/>
+        </w:rPr>
+        <w:t xml:space="preserve">Impact </w:t>
+      </w:r>
+      <w:r>
+        <w:rPr>
+          <w:rFonts w:eastAsiaTheme="minorEastAsia"/>
+          <w:lang w:val="en-US"/>
+        </w:rPr>
+        <w:t xml:space="preserve">column says what the attack is. </w:t>
+      </w:r>
+      <w:r>
+        <w:rPr>
+          <w:rFonts w:eastAsiaTheme="minorEastAsia"/>
+          <w:i/>
+          <w:iCs/>
+          <w:lang w:val="en-US"/>
+        </w:rPr>
+        <w:t>Security Policies Compromised</w:t>
+      </w:r>
+      <w:r>
+        <w:rPr>
+          <w:rFonts w:eastAsiaTheme="minorEastAsia"/>
+          <w:lang w:val="en-US"/>
+        </w:rPr>
+        <w:t xml:space="preserve"> is regarding which of the security objectives are violated. </w:t>
+      </w:r>
+      <w:r>
+        <w:rPr>
+          <w:rFonts w:eastAsiaTheme="minorEastAsia"/>
+          <w:i/>
+          <w:iCs/>
+          <w:lang w:val="en-US"/>
+        </w:rPr>
+        <w:t>Vulnerability</w:t>
+      </w:r>
+      <w:r>
+        <w:rPr>
+          <w:rFonts w:eastAsiaTheme="minorEastAsia"/>
+          <w:lang w:val="en-US"/>
+        </w:rPr>
+        <w:t xml:space="preserve"> is regarding of which vulnerabilities the attack will be possible. </w:t>
+      </w:r>
+      <w:r>
+        <w:rPr>
+          <w:rFonts w:eastAsiaTheme="minorEastAsia"/>
+          <w:i/>
+          <w:iCs/>
+          <w:lang w:val="en-US"/>
+        </w:rPr>
+        <w:t xml:space="preserve">Asset and Consequences </w:t>
+      </w:r>
+      <w:r>
+        <w:rPr>
+          <w:rFonts w:eastAsiaTheme="minorEastAsia"/>
+          <w:lang w:val="en-US"/>
+        </w:rPr>
+        <w:t xml:space="preserve">is about which assets will be attacked and what are the consequences of the attack. </w:t>
+      </w:r>
+      <w:r>
+        <w:rPr>
+          <w:rFonts w:eastAsiaTheme="minorEastAsia"/>
+          <w:i/>
+          <w:iCs/>
+          <w:lang w:val="en-US"/>
+        </w:rPr>
+        <w:t>Risk</w:t>
+      </w:r>
+      <w:r>
+        <w:rPr>
+          <w:rFonts w:eastAsiaTheme="minorEastAsia"/>
+          <w:lang w:val="en-US"/>
+        </w:rPr>
+        <w:t xml:space="preserve"> is discussed above, but it has a rating from Low to High. Finally, the </w:t>
+      </w:r>
+      <w:r>
+        <w:rPr>
+          <w:rFonts w:eastAsiaTheme="minorEastAsia"/>
+          <w:i/>
+          <w:iCs/>
+          <w:lang w:val="en-US"/>
+        </w:rPr>
+        <w:lastRenderedPageBreak/>
+        <w:t>Counter Measure</w:t>
+      </w:r>
+      <w:r>
+        <w:rPr>
+          <w:rFonts w:eastAsiaTheme="minorEastAsia"/>
+          <w:lang w:val="en-US"/>
+        </w:rPr>
+        <w:t xml:space="preserve"> column represents what counter measures can be taken to circumvent the threats.</w:t>
       </w:r>
     </w:p>
     <w:p>
@@ -8623,12 +8820,11 @@
           <w:rFonts w:eastAsiaTheme="minorEastAsia"/>
           <w:lang w:val="en-US"/>
         </w:rPr>
-        <w:lastRenderedPageBreak/>
         <w:drawing>
-          <wp:inline distT="0" distB="0" distL="0" distR="0" wp14:anchorId="4D9AB599" wp14:editId="5316A525">
-            <wp:extent cx="5006650" cy="5187950"/>
-            <wp:effectExtent l="0" t="0" r="3810" b="0"/>
-            <wp:docPr id="16" name="Picture 16"/>
+          <wp:inline distT="0" distB="0" distL="0" distR="0" wp14:anchorId="139E135B" wp14:editId="6678CD45">
+            <wp:extent cx="4978400" cy="5887982"/>
+            <wp:effectExtent l="0" t="0" r="0" b="0"/>
+            <wp:docPr id="24" name="Picture 24"/>
             <wp:cNvGraphicFramePr>
               <a:graphicFrameLocks xmlns:a="http://schemas.openxmlformats.org/drawingml/2006/main" noChangeAspect="1"/>
             </wp:cNvGraphicFramePr>
@@ -8648,7 +8844,7 @@
                   <pic:spPr>
                     <a:xfrm>
                       <a:off x="0" y="0"/>
-                      <a:ext cx="5020065" cy="5201851"/>
+                      <a:ext cx="4987308" cy="5898517"/>
                     </a:xfrm>
                     <a:prstGeom prst="rect">
                       <a:avLst/>
@@ -8664,9 +8860,8 @@
     <w:p>
       <w:pPr>
         <w:pStyle w:val="Caption"/>
-        <w:jc w:val="both"/>
-      </w:pPr>
-      <w:bookmarkStart w:id="21" w:name="_Toc57822848"/>
+      </w:pPr>
+      <w:bookmarkStart w:id="21" w:name="_Toc57905839"/>
       <w:r>
         <w:t xml:space="preserve">Table </w:t>
       </w:r>
@@ -8683,7 +8878,7 @@
         <w:rPr>
           <w:noProof/>
         </w:rPr>
-        <w:t>4</w:t>
+        <w:t>3</w:t>
       </w:r>
       <w:r>
         <w:fldChar w:fldCharType="end"/>
@@ -8693,7 +8888,6 @@
       </w:r>
       <w:bookmarkEnd w:id="21"/>
     </w:p>
-    <w:p/>
     <w:p/>
     <w:p>
       <w:pPr>
@@ -8711,6 +8905,7 @@
           <w:bCs w:val="0"/>
         </w:rPr>
       </w:pPr>
+      <w:bookmarkStart w:id="22" w:name="_Toc57905859"/>
       <w:r>
         <w:lastRenderedPageBreak/>
         <w:t xml:space="preserve">Domain Model </w:t>
@@ -8737,6 +8932,18 @@
           <w:bCs w:val="0"/>
         </w:rPr>
         <w:t>)</w:t>
+      </w:r>
+      <w:bookmarkEnd w:id="22"/>
+    </w:p>
+    <w:p>
+      <w:pPr>
+        <w:spacing w:after="240"/>
+        <w:rPr>
+          <w:szCs w:val="22"/>
+        </w:rPr>
+      </w:pPr>
+      <w:r>
+        <w:t>The domain model is used as a visual guide for the problem domain. The development of the domain model was influenced by the user stories from the Requirements subsection.</w:t>
       </w:r>
     </w:p>
     <w:p>
@@ -8795,6 +9002,55 @@
     </w:p>
     <w:p>
       <w:pPr>
+        <w:pStyle w:val="Caption"/>
+      </w:pPr>
+      <w:bookmarkStart w:id="23" w:name="_Toc57890236"/>
+      <w:r>
+        <w:t xml:space="preserve">Diagram </w:t>
+      </w:r>
+      <w:r>
+        <w:fldChar w:fldCharType="begin"/>
+      </w:r>
+      <w:r>
+        <w:instrText xml:space="preserve"> SEQ Diagram \* ARABIC </w:instrText>
+      </w:r>
+      <w:r>
+        <w:fldChar w:fldCharType="separate"/>
+      </w:r>
+      <w:r>
+        <w:rPr>
+          <w:noProof/>
+        </w:rPr>
+        <w:t>6</w:t>
+      </w:r>
+      <w:r>
+        <w:fldChar w:fldCharType="end"/>
+      </w:r>
+      <w:r>
+        <w:t>: Domain model</w:t>
+      </w:r>
+      <w:bookmarkEnd w:id="23"/>
+    </w:p>
+    <w:p>
+      <w:r>
+        <w:t>For more explanation on the domain model, please refer to sub</w:t>
+      </w:r>
+      <w:r>
+        <w:t>sub</w:t>
+      </w:r>
+      <w:r>
+        <w:t xml:space="preserve">section </w:t>
+      </w:r>
+      <w:r>
+        <w:t>3.3.1</w:t>
+      </w:r>
+      <w:r>
+        <w:t xml:space="preserve"> since the conceptual model of the database is explained there, and the conceptual model of the database is heavily influenced by the domain model.</w:t>
+      </w:r>
+    </w:p>
+    <w:p/>
+    <w:p>
+      <w:pPr>
         <w:spacing w:after="240"/>
         <w:rPr>
           <w:szCs w:val="22"/>
@@ -8819,7 +9075,7 @@
       <w:pPr>
         <w:pStyle w:val="Heading1"/>
       </w:pPr>
-      <w:bookmarkStart w:id="22" w:name="_Toc57822824"/>
+      <w:bookmarkStart w:id="24" w:name="_Toc57905860"/>
       <w:r>
         <w:lastRenderedPageBreak/>
         <w:t xml:space="preserve">Design </w:t>
@@ -8845,7 +9101,7 @@
         </w:rPr>
         <w:t>)</w:t>
       </w:r>
-      <w:bookmarkEnd w:id="22"/>
+      <w:bookmarkEnd w:id="24"/>
     </w:p>
     <w:p>
       <w:pPr>
@@ -8863,7 +9119,7 @@
           <w:bCs w:val="0"/>
         </w:rPr>
       </w:pPr>
-      <w:bookmarkStart w:id="23" w:name="_Toc57822825"/>
+      <w:bookmarkStart w:id="25" w:name="_Toc57905861"/>
       <w:r>
         <w:t xml:space="preserve">Architecture </w:t>
       </w:r>
@@ -8899,7 +9155,7 @@
         </w:rPr>
         <w:t>)</w:t>
       </w:r>
-      <w:bookmarkEnd w:id="23"/>
+      <w:bookmarkEnd w:id="25"/>
     </w:p>
     <w:p>
       <w:pPr>
@@ -8985,7 +9241,7 @@
           <w:lang w:val="en-US"/>
         </w:rPr>
       </w:pPr>
-      <w:bookmarkStart w:id="24" w:name="_Toc57822839"/>
+      <w:bookmarkStart w:id="26" w:name="_Toc57890237"/>
       <w:r>
         <w:t xml:space="preserve">Diagram </w:t>
       </w:r>
@@ -9013,7 +9269,7 @@
         </w:rPr>
         <w:t>: System architecture diagram</w:t>
       </w:r>
-      <w:bookmarkEnd w:id="24"/>
+      <w:bookmarkEnd w:id="26"/>
     </w:p>
     <w:p>
       <w:pPr>
@@ -9022,7 +9278,7 @@
           <w:lang w:val="en-US"/>
         </w:rPr>
       </w:pPr>
-      <w:bookmarkStart w:id="25" w:name="_Toc57822826"/>
+      <w:bookmarkStart w:id="27" w:name="_Toc57905862"/>
       <w:r>
         <w:rPr>
           <w:lang w:val="en-US"/>
@@ -9056,7 +9312,7 @@
         </w:rPr>
         <w:t>)</w:t>
       </w:r>
-      <w:bookmarkEnd w:id="25"/>
+      <w:bookmarkEnd w:id="27"/>
     </w:p>
     <w:p>
       <w:pPr>
@@ -9337,7 +9593,7 @@
       <w:pPr>
         <w:pStyle w:val="Heading3"/>
       </w:pPr>
-      <w:bookmarkStart w:id="26" w:name="_Toc57822827"/>
+      <w:bookmarkStart w:id="28" w:name="_Toc57905863"/>
       <w:r>
         <w:t xml:space="preserve">Communications Between the Tiers </w:t>
       </w:r>
@@ -9373,7 +9629,7 @@
         </w:rPr>
         <w:t>)</w:t>
       </w:r>
-      <w:bookmarkEnd w:id="26"/>
+      <w:bookmarkEnd w:id="28"/>
     </w:p>
     <w:p>
       <w:pPr>
@@ -9498,7 +9754,7 @@
           <w:bCs w:val="0"/>
         </w:rPr>
       </w:pPr>
-      <w:bookmarkStart w:id="27" w:name="_Toc57822828"/>
+      <w:bookmarkStart w:id="29" w:name="_Toc57905864"/>
       <w:r>
         <w:t xml:space="preserve">Design of Airline System </w:t>
       </w:r>
@@ -9509,7 +9765,7 @@
         </w:rPr>
         <w:t>()</w:t>
       </w:r>
-      <w:bookmarkEnd w:id="27"/>
+      <w:bookmarkEnd w:id="29"/>
     </w:p>
     <w:p>
       <w:pPr>
@@ -9542,7 +9798,7 @@
           <w:bCs w:val="0"/>
         </w:rPr>
       </w:pPr>
-      <w:bookmarkStart w:id="28" w:name="_Toc57822829"/>
+      <w:bookmarkStart w:id="30" w:name="_Toc57905865"/>
       <w:r>
         <w:lastRenderedPageBreak/>
         <w:t xml:space="preserve">Database </w:t>
@@ -9577,7 +9833,7 @@
         </w:rPr>
         <w:t>)</w:t>
       </w:r>
-      <w:bookmarkEnd w:id="28"/>
+      <w:bookmarkEnd w:id="30"/>
     </w:p>
     <w:p>
       <w:pPr>
@@ -9587,7 +9843,7 @@
           <w:bCs w:val="0"/>
         </w:rPr>
       </w:pPr>
-      <w:bookmarkStart w:id="29" w:name="_Toc57822830"/>
+      <w:bookmarkStart w:id="31" w:name="_Toc57905866"/>
       <w:r>
         <w:t xml:space="preserve">Conceptual Model </w:t>
       </w:r>
@@ -9614,7 +9870,7 @@
         </w:rPr>
         <w:t>)</w:t>
       </w:r>
-      <w:bookmarkEnd w:id="29"/>
+      <w:bookmarkEnd w:id="31"/>
     </w:p>
     <w:p>
       <w:pPr>
@@ -9622,7 +9878,40 @@
         <w:jc w:val="both"/>
       </w:pPr>
       <w:r>
-        <w:t>The conceptual model is heavily influenced by the domain model.</w:t>
+        <w:t>The conceptual model is heavily influenced by the domain model</w:t>
+      </w:r>
+      <w:r>
+        <w:t xml:space="preserve">, the only change being </w:t>
+      </w:r>
+      <w:r>
+        <w:rPr>
+          <w:i/>
+          <w:iCs/>
+        </w:rPr>
+        <w:t xml:space="preserve">Users </w:t>
+      </w:r>
+      <w:r>
+        <w:t xml:space="preserve">is a superclass to </w:t>
+      </w:r>
+      <w:r>
+        <w:rPr>
+          <w:i/>
+          <w:iCs/>
+        </w:rPr>
+        <w:t>Operator</w:t>
+      </w:r>
+      <w:r>
+        <w:t xml:space="preserve"> and </w:t>
+      </w:r>
+      <w:r>
+        <w:rPr>
+          <w:i/>
+          <w:iCs/>
+        </w:rPr>
+        <w:t>Customer</w:t>
+      </w:r>
+      <w:r>
+        <w:t xml:space="preserve"> subclasses. </w:t>
       </w:r>
     </w:p>
     <w:p>
@@ -9631,10 +9920,10 @@
           <w:noProof/>
         </w:rPr>
         <w:drawing>
-          <wp:inline distT="0" distB="0" distL="0" distR="0" wp14:anchorId="2AF0AFC7" wp14:editId="29A6C72F">
-            <wp:extent cx="5400040" cy="3852721"/>
+          <wp:inline distT="0" distB="0" distL="0" distR="0" wp14:anchorId="184293A0" wp14:editId="16B945C8">
+            <wp:extent cx="5400040" cy="3852545"/>
             <wp:effectExtent l="0" t="0" r="0" b="0"/>
-            <wp:docPr id="3" name="Graphic 3"/>
+            <wp:docPr id="22" name="Graphic 22"/>
             <wp:cNvGraphicFramePr>
               <a:graphicFrameLocks xmlns:a="http://schemas.openxmlformats.org/drawingml/2006/main" noChangeAspect="1"/>
             </wp:cNvGraphicFramePr>
@@ -9660,7 +9949,7 @@
                   <pic:spPr>
                     <a:xfrm>
                       <a:off x="0" y="0"/>
-                      <a:ext cx="5400040" cy="3852721"/>
+                      <a:ext cx="5400040" cy="3852545"/>
                     </a:xfrm>
                     <a:prstGeom prst="rect">
                       <a:avLst/>
@@ -9677,7 +9966,7 @@
       <w:pPr>
         <w:pStyle w:val="Caption"/>
       </w:pPr>
-      <w:bookmarkStart w:id="30" w:name="_Toc57822840"/>
+      <w:bookmarkStart w:id="32" w:name="_Toc57890238"/>
       <w:r>
         <w:t xml:space="preserve">Diagram </w:t>
       </w:r>
@@ -9702,7 +9991,7 @@
       <w:r>
         <w:t>: EE/R diagram of the database</w:t>
       </w:r>
-      <w:bookmarkEnd w:id="30"/>
+      <w:bookmarkEnd w:id="32"/>
     </w:p>
     <w:p>
       <w:pPr>
@@ -9759,7 +10048,11 @@
       </w:r>
       <w:proofErr w:type="spellEnd"/>
       <w:r>
-        <w:t>, 2015). It is in third normal form since it satisfies the first and second normal form, and no non-primary key attribute are transitively dependent on the primary key.</w:t>
+        <w:t xml:space="preserve">, 2015). It is in third normal form since it satisfies the first and second </w:t>
+      </w:r>
+      <w:r>
+        <w:lastRenderedPageBreak/>
+        <w:t>normal form, and no non-primary key attribute are transitively dependent on the primary key.</w:t>
       </w:r>
     </w:p>
     <w:p>
@@ -9768,7 +10061,6 @@
         <w:jc w:val="both"/>
       </w:pPr>
       <w:r>
-        <w:lastRenderedPageBreak/>
         <w:t>To better explain the conceptual model, it will be separated into three sections</w:t>
       </w:r>
       <w:r>
@@ -9804,10 +10096,10 @@
           <w:noProof/>
         </w:rPr>
         <w:drawing>
-          <wp:inline distT="0" distB="0" distL="0" distR="0" wp14:anchorId="3FF20050" wp14:editId="4202CEF6">
-            <wp:extent cx="3111500" cy="4406900"/>
+          <wp:inline distT="0" distB="0" distL="0" distR="0" wp14:anchorId="47CCD5DC" wp14:editId="2B054920">
+            <wp:extent cx="4025900" cy="4332635"/>
             <wp:effectExtent l="0" t="0" r="0" b="0"/>
-            <wp:docPr id="11" name="Picture 11"/>
+            <wp:docPr id="23" name="Picture 23"/>
             <wp:cNvGraphicFramePr>
               <a:graphicFrameLocks xmlns:a="http://schemas.openxmlformats.org/drawingml/2006/main" noChangeAspect="1"/>
             </wp:cNvGraphicFramePr>
@@ -9836,7 +10128,7 @@
                   <pic:spPr bwMode="auto">
                     <a:xfrm>
                       <a:off x="0" y="0"/>
-                      <a:ext cx="3111500" cy="4406900"/>
+                      <a:ext cx="4032672" cy="4339923"/>
                     </a:xfrm>
                     <a:prstGeom prst="rect">
                       <a:avLst/>
@@ -9857,7 +10149,7 @@
       <w:pPr>
         <w:pStyle w:val="Caption"/>
       </w:pPr>
-      <w:bookmarkStart w:id="31" w:name="_Toc57822841"/>
+      <w:bookmarkStart w:id="33" w:name="_Toc57890239"/>
       <w:r>
         <w:t xml:space="preserve">Diagram </w:t>
       </w:r>
@@ -9882,30 +10174,21 @@
       <w:r>
         <w:t>: Section 1 of the EE/R diagram</w:t>
       </w:r>
-      <w:bookmarkEnd w:id="31"/>
+      <w:bookmarkEnd w:id="33"/>
     </w:p>
     <w:p>
       <w:pPr>
         <w:jc w:val="both"/>
       </w:pPr>
       <w:r>
-        <w:t xml:space="preserve">In Section 1, the strong entities present are the </w:t>
-      </w:r>
-      <w:proofErr w:type="spellStart"/>
-      <w:r>
-        <w:rPr>
-          <w:i/>
-          <w:iCs/>
-        </w:rPr>
-        <w:t>CreditCard</w:t>
-      </w:r>
-      <w:proofErr w:type="spellEnd"/>
-      <w:r>
-        <w:rPr>
-          <w:i/>
-          <w:iCs/>
-        </w:rPr>
-        <w:t xml:space="preserve">, Users </w:t>
+        <w:t>In Section 1, the strong entities present are the</w:t>
+      </w:r>
+      <w:r>
+        <w:rPr>
+          <w:i/>
+          <w:iCs/>
+        </w:rPr>
+        <w:t xml:space="preserve"> Users </w:t>
       </w:r>
       <w:r>
         <w:t>and</w:t>
@@ -9928,38 +10211,13 @@
         <w:t>Users</w:t>
       </w:r>
       <w:r>
-        <w:t xml:space="preserve"> entity holds the account information of users that use the system, while the </w:t>
-      </w:r>
-      <w:proofErr w:type="spellStart"/>
-      <w:r>
-        <w:rPr>
-          <w:i/>
-          <w:iCs/>
-        </w:rPr>
-        <w:t>CreditCard</w:t>
-      </w:r>
-      <w:proofErr w:type="spellEnd"/>
-      <w:r>
-        <w:rPr>
-          <w:i/>
-          <w:iCs/>
-        </w:rPr>
-        <w:t xml:space="preserve"> </w:t>
-      </w:r>
-      <w:r>
-        <w:t xml:space="preserve">entity holds the credit card information of the users. The relationship between these two strong entities is called </w:t>
-      </w:r>
-      <w:proofErr w:type="spellStart"/>
-      <w:r>
-        <w:rPr>
-          <w:i/>
-          <w:iCs/>
-        </w:rPr>
-        <w:t>belongsTo</w:t>
-      </w:r>
-      <w:proofErr w:type="spellEnd"/>
-      <w:r>
-        <w:t xml:space="preserve"> and is a one-to-many relationship. The reasoning behind the one-to-many relationship is that one user can store multiple credit cards in the system and choose which card they prefer to use.  The extended entity/relationship modelling is used between </w:t>
+        <w:t xml:space="preserve"> entity holds the account information of users that use the system</w:t>
+      </w:r>
+      <w:r>
+        <w:t xml:space="preserve">. </w:t>
+      </w:r>
+      <w:r>
+        <w:t xml:space="preserve">The extended entity/relationship modelling is used between </w:t>
       </w:r>
       <w:r>
         <w:rPr>
@@ -10019,11 +10277,7 @@
         <w:t xml:space="preserve">Operator. </w:t>
       </w:r>
       <w:r>
-        <w:t xml:space="preserve">The participation constraint </w:t>
-      </w:r>
-      <w:r>
-        <w:lastRenderedPageBreak/>
-        <w:t xml:space="preserve">is mandatory and </w:t>
+        <w:t xml:space="preserve">The participation constraint is mandatory and </w:t>
       </w:r>
       <w:proofErr w:type="spellStart"/>
       <w:r>
@@ -10048,6 +10302,7 @@
         <w:jc w:val="both"/>
       </w:pPr>
       <w:r>
+        <w:lastRenderedPageBreak/>
         <w:t xml:space="preserve">The other strong entity in this section is the </w:t>
       </w:r>
       <w:r>
@@ -10133,7 +10388,6 @@
         <w:t>The Section 2 primarily deals with the handling of passengers who buy tickets.</w:t>
       </w:r>
     </w:p>
-    <w:p/>
     <w:p>
       <w:pPr>
         <w:spacing w:after="240"/>
@@ -10183,7 +10437,7 @@
       <w:pPr>
         <w:pStyle w:val="Caption"/>
       </w:pPr>
-      <w:bookmarkStart w:id="32" w:name="_Toc57822842"/>
+      <w:bookmarkStart w:id="34" w:name="_Toc57890240"/>
       <w:r>
         <w:t xml:space="preserve">Diagram </w:t>
       </w:r>
@@ -10208,7 +10462,7 @@
       <w:r>
         <w:t>: Section 2 of the EE/R diagram</w:t>
       </w:r>
-      <w:bookmarkEnd w:id="32"/>
+      <w:bookmarkEnd w:id="34"/>
     </w:p>
     <w:p>
       <w:pPr>
@@ -10433,11 +10687,7 @@
         <w:t>Passenger</w:t>
       </w:r>
       <w:r>
-        <w:t xml:space="preserve"> </w:t>
-      </w:r>
-      <w:r>
-        <w:lastRenderedPageBreak/>
-        <w:t xml:space="preserve">are related by the relationship </w:t>
+        <w:t xml:space="preserve"> are related by the relationship </w:t>
       </w:r>
       <w:proofErr w:type="spellStart"/>
       <w:r>
@@ -10458,6 +10708,7 @@
         <w:jc w:val="both"/>
       </w:pPr>
       <w:r>
+        <w:lastRenderedPageBreak/>
         <w:t xml:space="preserve">How the reservation of seats is handled can be seen in this section as well. Each airplane has a fixed number of seats. The attribute, </w:t>
       </w:r>
       <w:proofErr w:type="spellStart"/>
@@ -10659,7 +10910,7 @@
       <w:pPr>
         <w:pStyle w:val="Caption"/>
       </w:pPr>
-      <w:bookmarkStart w:id="33" w:name="_Toc57822843"/>
+      <w:bookmarkStart w:id="35" w:name="_Toc57890241"/>
       <w:r>
         <w:t xml:space="preserve">Diagram </w:t>
       </w:r>
@@ -10684,7 +10935,7 @@
       <w:r>
         <w:t>: Section 3 of the EE/R diagram</w:t>
       </w:r>
-      <w:bookmarkEnd w:id="33"/>
+      <w:bookmarkEnd w:id="35"/>
     </w:p>
     <w:p>
       <w:pPr>
@@ -10692,48 +10943,51 @@
         <w:jc w:val="both"/>
       </w:pPr>
       <w:r>
+        <w:t xml:space="preserve">The </w:t>
+      </w:r>
+      <w:r>
+        <w:rPr>
+          <w:i/>
+          <w:iCs/>
+        </w:rPr>
+        <w:t>Flight</w:t>
+      </w:r>
+      <w:r>
+        <w:t xml:space="preserve"> entity holds the information of flights that use the system, while </w:t>
+      </w:r>
+      <w:r>
+        <w:rPr>
+          <w:i/>
+          <w:iCs/>
+        </w:rPr>
+        <w:t>Airplane</w:t>
+      </w:r>
+      <w:r>
+        <w:t xml:space="preserve"> holds information about airplanes. The relationship between these strong entities is called </w:t>
+      </w:r>
+      <w:r>
+        <w:rPr>
+          <w:i/>
+          <w:iCs/>
+        </w:rPr>
+        <w:t>flies</w:t>
+      </w:r>
+      <w:r>
+        <w:t xml:space="preserve">, and it is a one-to-many relationship. The reason, why it is a one-to-many relationship, is because </w:t>
+      </w:r>
+      <w:r>
+        <w:rPr>
+          <w:i/>
+          <w:iCs/>
+        </w:rPr>
+        <w:t>Flight</w:t>
+      </w:r>
+      <w:r>
+        <w:t xml:space="preserve"> can store only one airplane (as the one flight will be done with one </w:t>
+      </w:r>
+      <w:r>
         <w:lastRenderedPageBreak/>
-        <w:t xml:space="preserve">The </w:t>
-      </w:r>
-      <w:r>
-        <w:rPr>
-          <w:i/>
-          <w:iCs/>
-        </w:rPr>
-        <w:t>Flight</w:t>
-      </w:r>
-      <w:r>
-        <w:t xml:space="preserve"> entity holds the information of flights that use the system, while </w:t>
-      </w:r>
-      <w:r>
-        <w:rPr>
-          <w:i/>
-          <w:iCs/>
-        </w:rPr>
-        <w:t>Airplane</w:t>
-      </w:r>
-      <w:r>
-        <w:t xml:space="preserve"> holds information about airplanes. The relationship between these strong entities is called </w:t>
-      </w:r>
-      <w:r>
-        <w:rPr>
-          <w:i/>
-          <w:iCs/>
-        </w:rPr>
-        <w:t>flies</w:t>
-      </w:r>
-      <w:r>
-        <w:t xml:space="preserve">, and it is a one-to-many relationship. The reason, why it is a one-to-many relationship, is because </w:t>
-      </w:r>
-      <w:r>
-        <w:rPr>
-          <w:i/>
-          <w:iCs/>
-        </w:rPr>
-        <w:t>Flight</w:t>
-      </w:r>
-      <w:r>
-        <w:t xml:space="preserve"> can store only one airplane (as the one flight will be done with one airplane) and </w:t>
+        <w:t xml:space="preserve">airplane) and </w:t>
       </w:r>
       <w:r>
         <w:rPr>
@@ -10884,7 +11138,7 @@
           <w:bCs w:val="0"/>
         </w:rPr>
       </w:pPr>
-      <w:bookmarkStart w:id="34" w:name="_Toc57822831"/>
+      <w:bookmarkStart w:id="36" w:name="_Toc57905867"/>
       <w:r>
         <w:t xml:space="preserve">Logical Model </w:t>
       </w:r>
@@ -10911,7 +11165,7 @@
         </w:rPr>
         <w:t>)</w:t>
       </w:r>
-      <w:bookmarkEnd w:id="34"/>
+      <w:bookmarkEnd w:id="36"/>
     </w:p>
     <w:p>
       <w:pPr>
@@ -11078,11 +11332,7 @@
         <w:jc w:val="both"/>
       </w:pPr>
       <w:r>
-        <w:t xml:space="preserve">An example for each of the steps will be showcased, but since there were no one-to-one (1:1) recursive relationship types, many-to-many (*:*) binary relationship types, complex </w:t>
-      </w:r>
-      <w:r>
-        <w:lastRenderedPageBreak/>
-        <w:t>relationship types, and multi-valued attributes in the conceptual model, steps 5, 7, 8, and 9 are skipped.</w:t>
+        <w:t>An example for each of the steps will be showcased, but since there were no one-to-one (1:1) recursive relationship types, many-to-many (*:*) binary relationship types, complex relationship types, and multi-valued attributes in the conceptual model, steps 5, 7, 8, and 9 are skipped.</w:t>
       </w:r>
     </w:p>
     <w:p>
@@ -11118,6 +11368,7 @@
         <w:rPr>
           <w:noProof/>
         </w:rPr>
+        <w:lastRenderedPageBreak/>
         <w:drawing>
           <wp:inline distT="0" distB="0" distL="0" distR="0" wp14:anchorId="553D459B" wp14:editId="1DB0F686">
             <wp:extent cx="5400040" cy="327118"/>
@@ -11617,7 +11868,6 @@
         </w:rPr>
       </w:pPr>
       <w:r>
-        <w:lastRenderedPageBreak/>
         <w:t xml:space="preserve">The </w:t>
       </w:r>
       <w:proofErr w:type="spellStart"/>
@@ -11727,6 +11977,7 @@
         <w:jc w:val="both"/>
       </w:pPr>
       <w:r>
+        <w:lastRenderedPageBreak/>
         <w:t xml:space="preserve">Since the constraint is mandatory and </w:t>
       </w:r>
       <w:proofErr w:type="spellStart"/>
@@ -11750,18 +12001,31 @@
     </w:p>
     <w:p>
       <w:pPr>
+        <w:spacing w:after="240"/>
+        <w:jc w:val="both"/>
+      </w:pPr>
+    </w:p>
+    <w:p>
+      <w:pPr>
+        <w:spacing w:after="160"/>
+      </w:pPr>
+      <w:r>
+        <w:br w:type="page"/>
+      </w:r>
+    </w:p>
+    <w:p>
+      <w:pPr>
         <w:pStyle w:val="Heading2"/>
+        <w:jc w:val="both"/>
         <w:rPr>
           <w:b w:val="0"/>
           <w:bCs w:val="0"/>
         </w:rPr>
       </w:pPr>
-      <w:bookmarkStart w:id="35" w:name="_Toc57822832"/>
-      <w:r>
-        <w:t>Technologies Used</w:t>
-      </w:r>
-      <w:r>
-        <w:t xml:space="preserve"> </w:t>
+      <w:bookmarkStart w:id="37" w:name="_Toc57905868"/>
+      <w:r>
+        <w:lastRenderedPageBreak/>
+        <w:t xml:space="preserve">Security Mechanisms </w:t>
       </w:r>
       <w:r>
         <w:rPr>
@@ -11786,7 +12050,7 @@
         </w:rPr>
         <w:t>)</w:t>
       </w:r>
-      <w:bookmarkEnd w:id="35"/>
+      <w:bookmarkEnd w:id="37"/>
     </w:p>
     <w:p>
       <w:pPr>
@@ -11794,158 +12058,25 @@
         <w:jc w:val="both"/>
       </w:pPr>
       <w:r>
-        <w:t xml:space="preserve">The programming languages used are </w:t>
-      </w:r>
-      <w:r>
-        <w:rPr>
-          <w:i/>
-          <w:iCs/>
-        </w:rPr>
-        <w:t>Java</w:t>
-      </w:r>
-      <w:r>
-        <w:t xml:space="preserve"> and </w:t>
-      </w:r>
-      <w:r>
-        <w:rPr>
-          <w:i/>
-          <w:iCs/>
-        </w:rPr>
-        <w:t xml:space="preserve">C#. </w:t>
-      </w:r>
-      <w:r>
-        <w:t xml:space="preserve">This mixture of programming languages leads to the system being heterogeneous. </w:t>
-      </w:r>
-      <w:r>
-        <w:rPr>
-          <w:i/>
-          <w:iCs/>
-        </w:rPr>
-        <w:t>C#</w:t>
-      </w:r>
-      <w:r>
-        <w:t xml:space="preserve"> is used in </w:t>
-      </w:r>
-      <w:proofErr w:type="spellStart"/>
-      <w:r>
-        <w:rPr>
-          <w:i/>
-          <w:iCs/>
-        </w:rPr>
-        <w:t>Blazor</w:t>
-      </w:r>
-      <w:proofErr w:type="spellEnd"/>
-      <w:r>
-        <w:t xml:space="preserve">, alongside </w:t>
-      </w:r>
-      <w:r>
-        <w:rPr>
-          <w:i/>
-          <w:iCs/>
-        </w:rPr>
-        <w:t>HTML</w:t>
-      </w:r>
-      <w:r>
-        <w:t xml:space="preserve"> and </w:t>
-      </w:r>
-      <w:r>
-        <w:rPr>
-          <w:i/>
-          <w:iCs/>
-        </w:rPr>
-        <w:t>CSS</w:t>
-      </w:r>
-      <w:r>
-        <w:t xml:space="preserve"> for</w:t>
-      </w:r>
-      <w:r>
-        <w:t xml:space="preserve"> construction of</w:t>
-      </w:r>
-      <w:r>
-        <w:t xml:space="preserve"> the web application. </w:t>
-      </w:r>
-      <w:r>
-        <w:t xml:space="preserve">Alternatively, JavaFX could have been used for constructing a GUI, but since building a heterogeneous system using </w:t>
-      </w:r>
-      <w:r>
-        <w:rPr>
-          <w:i/>
-          <w:iCs/>
-        </w:rPr>
-        <w:t>Java</w:t>
-      </w:r>
-      <w:r>
-        <w:t xml:space="preserve"> and </w:t>
-      </w:r>
-      <w:r>
-        <w:rPr>
-          <w:i/>
-          <w:iCs/>
-        </w:rPr>
-        <w:t xml:space="preserve">C# </w:t>
-      </w:r>
-      <w:r>
-        <w:t xml:space="preserve">was a requirement, </w:t>
-      </w:r>
-      <w:proofErr w:type="spellStart"/>
-      <w:r>
-        <w:rPr>
-          <w:i/>
-          <w:iCs/>
-        </w:rPr>
-        <w:t>Blazor</w:t>
-      </w:r>
-      <w:proofErr w:type="spellEnd"/>
-      <w:r>
-        <w:t xml:space="preserve"> was chosen for the presentation tier. </w:t>
-      </w:r>
-      <w:r>
-        <w:rPr>
-          <w:i/>
-          <w:iCs/>
-        </w:rPr>
-        <w:t>Java</w:t>
-      </w:r>
-      <w:r>
-        <w:t xml:space="preserve"> is used in the middleware (application tier) and in the persistence layer (data tier). In the middleware, </w:t>
-      </w:r>
-      <w:r>
-        <w:rPr>
-          <w:i/>
-          <w:iCs/>
-        </w:rPr>
-        <w:t>Java</w:t>
-      </w:r>
-      <w:r>
-        <w:t xml:space="preserve"> is using the </w:t>
-      </w:r>
-      <w:r>
-        <w:rPr>
-          <w:i/>
-          <w:iCs/>
-        </w:rPr>
-        <w:t>Spring Boot</w:t>
-      </w:r>
-      <w:r>
-        <w:t xml:space="preserve"> framework</w:t>
-      </w:r>
-      <w:r>
-        <w:t xml:space="preserve">. </w:t>
+        <w:t>In the Analysis section, potential security threats were discussed, and a risk assessment was created. In this subsection, the security mechanisms that can be implemented to prevent the analysed potential threats will be discussed here.</w:t>
       </w:r>
     </w:p>
     <w:p>
       <w:pPr>
         <w:spacing w:after="240"/>
         <w:jc w:val="both"/>
-        <w:rPr>
-          <w:color w:val="FF0000"/>
-        </w:rPr>
-      </w:pPr>
-      <w:r>
-        <w:rPr>
-          <w:color w:val="FF0000"/>
-        </w:rPr>
-        <w:t>RPC</w:t>
+      </w:pPr>
+      <w:r>
+        <w:t xml:space="preserve">For this system, a symmetric key exchange and public key cryptography. The reason for choosing both symmetric and asymmetric encryption is because of </w:t>
+      </w:r>
+      <w:r>
+        <w:t>efficiency</w:t>
+      </w:r>
+      <w:r>
+        <w:t xml:space="preserve"> and the ability to </w:t>
+      </w:r>
+      <w:r>
+        <w:t xml:space="preserve">get both confidentiality and authentication security objectives. If only the symmetric encryption is used, the solution to key exchange would be to meet, which is impractical. Asymmetric encryption is more inefficient compared to symmetric encryption. </w:t>
       </w:r>
     </w:p>
     <w:p>
@@ -11954,19 +12085,46 @@
         <w:jc w:val="both"/>
       </w:pPr>
       <w:r>
-        <w:t xml:space="preserve">Sockets are used to establish a connection between the middleware and the persistence layer. The protocol used was TCP, since it is lossless and reliable, meaning if a </w:t>
-      </w:r>
-      <w:r>
-        <w:t>segment is dropped, TCP will resend it</w:t>
-      </w:r>
-      <w:r>
-        <w:t>.</w:t>
-      </w:r>
-      <w:r>
-        <w:t xml:space="preserve"> While TCP might not be as fast as UDP, a reliable data transfer is more important than better performance in this system.</w:t>
-      </w:r>
-      <w:r>
-        <w:t xml:space="preserve"> Alternatively, RMI could have been used instead of sockets, but sockets are chosen since they are part of the requirement.</w:t>
+        <w:t xml:space="preserve">The way symmetric and asymmetric encryption can be combined is by using symmetric key exchange and public key </w:t>
+      </w:r>
+      <w:r>
+        <w:t>cryptography</w:t>
+      </w:r>
+      <w:r>
+        <w:t>. The public key system to be used is Diffie-Hellman key exchange. Alternatively, RSA could have also been used</w:t>
+      </w:r>
+      <w:r>
+        <w:t xml:space="preserve"> as well</w:t>
+      </w:r>
+      <w:r>
+        <w:t>, but Diffie-Hellman is chosen because its better efficiency</w:t>
+      </w:r>
+      <w:r>
+        <w:t xml:space="preserve">. </w:t>
+      </w:r>
+      <w:r>
+        <w:t>Diffie-Hellman key exchange is secure because of the discrete log problem. Diffie-Hellman does have one problem though. It is vulnerable to a man-in-the-middle attack. This issue can be solved with the use of Certificate Authority.</w:t>
+      </w:r>
+      <w:r>
+        <w:t xml:space="preserve"> </w:t>
+      </w:r>
+      <w:r>
+        <w:t xml:space="preserve">The </w:t>
+      </w:r>
+      <w:r>
+        <w:t>Certificate Authority</w:t>
+      </w:r>
+      <w:r>
+        <w:t xml:space="preserve"> needs only to be sent from the airline reservation system to the users and the users can authenticate themselves with email and password. The reason why the users do not </w:t>
+      </w:r>
+      <w:r>
+        <w:t xml:space="preserve">need to send </w:t>
+      </w:r>
+      <w:r>
+        <w:t>Certificate Authority</w:t>
+      </w:r>
+      <w:r>
+        <w:t xml:space="preserve"> to the airline reservation system is because it would be inefficient and impractical.</w:t>
       </w:r>
     </w:p>
     <w:p>
@@ -11975,27 +12133,10 @@
         <w:jc w:val="both"/>
       </w:pPr>
       <w:r>
-        <w:t xml:space="preserve">As the requirement was that the system needs to use a database, </w:t>
-      </w:r>
-      <w:r>
-        <w:rPr>
-          <w:i/>
-          <w:iCs/>
-        </w:rPr>
-        <w:t>PostgreSQL</w:t>
-      </w:r>
-      <w:r>
-        <w:t xml:space="preserve"> is used. </w:t>
-      </w:r>
-      <w:r>
-        <w:rPr>
-          <w:i/>
-          <w:iCs/>
-        </w:rPr>
-        <w:t>PostgreSQL</w:t>
-      </w:r>
-      <w:r>
-        <w:t xml:space="preserve"> is an open-source object-relational database system (PostgreSQL, 2020). All the relevant data is stored and can be fetched in the database.</w:t>
+        <w:t xml:space="preserve">The user authentication, like stated above, will include an email, which is the ID of the user, and a password. To address the password cracking threat stated in the risk assessment, some measures can be taken to nullify the threat. Firstly, instead of focusing on password length, more emphasize should be placed upon using different keystrokes for the password. Secondly, instead of transmitting the password in plaintext, it should be instead be a hash value. </w:t>
+      </w:r>
+      <w:r>
+        <w:t>Users should be aware how their password is stored, and the password should only be stored as a hash value in the database.</w:t>
       </w:r>
     </w:p>
     <w:p>
@@ -12005,27 +12146,7 @@
       </w:pPr>
       <w:r>
         <w:lastRenderedPageBreak/>
-        <w:t xml:space="preserve">The persistence layer in the data tier and database must be connected as well. For this connection </w:t>
-      </w:r>
-      <w:r>
-        <w:rPr>
-          <w:i/>
-          <w:iCs/>
-        </w:rPr>
-        <w:t>PostgreSQL JDBC Driver API</w:t>
-      </w:r>
-      <w:r>
-        <w:t xml:space="preserve"> is used. It is an open-source </w:t>
-      </w:r>
-      <w:r>
-        <w:rPr>
-          <w:i/>
-          <w:iCs/>
-        </w:rPr>
-        <w:t>JDBC</w:t>
-      </w:r>
-      <w:r>
-        <w:t xml:space="preserve"> driver written in pure java (PostgreSQL JDBC, 2020). It is necessary to use this to establish a connection between database and persistence layer, so that the DAOs will function.</w:t>
+        <w:t>Speaking of hash functions, the hash functions used should be resistant to preimage, second preimage and collision attacks. An example of a hash algorithm that can be used is SHA-3 since no collisions have been found yet in the algorithm.</w:t>
       </w:r>
     </w:p>
     <w:p>
@@ -12034,15 +12155,39 @@
         <w:jc w:val="both"/>
       </w:pPr>
       <w:r>
-        <w:t xml:space="preserve">In the testing part, Mockito and JUnit 5 are used. Mockito framework is used because then system is not dependant on the database existence. Mockito can simulate database existence without having to access database or create data in there. JUnit is a testing tool used for testing class methods </w:t>
-      </w:r>
-      <w:proofErr w:type="gramStart"/>
-      <w:r>
-        <w:t>in order to</w:t>
-      </w:r>
-      <w:proofErr w:type="gramEnd"/>
-      <w:r>
-        <w:t xml:space="preserve"> check the functionality of the code. It is usually used in parts of the code that involve logic to verify code integrity.</w:t>
+        <w:t xml:space="preserve">So far, using symmetric key exchange and public key cryptography using Diffie-Hellman and </w:t>
+      </w:r>
+      <w:r>
+        <w:t>Certificate Authority</w:t>
+      </w:r>
+      <w:r>
+        <w:t>, will guarantee confidentiality, and message authenticity and integrity. But nonrepudiation would also be a nice security objective to have. This cannot be achieved using hash functions or MACs, but it can be achieved using Digital Signatures. Digital Signatures grants two factor authentications, which was the counter measure needed for the website spoofing threat.</w:t>
+      </w:r>
+      <w:r>
+        <w:t xml:space="preserve"> Plus, using Digital Signature alongside </w:t>
+      </w:r>
+      <w:r>
+        <w:t>Certificate Authority</w:t>
+      </w:r>
+      <w:r>
+        <w:t xml:space="preserve"> will make sure that nonrepudiation is </w:t>
+      </w:r>
+      <w:r>
+        <w:t>achieved</w:t>
+      </w:r>
+      <w:r>
+        <w:t>.</w:t>
+      </w:r>
+      <w:r>
+        <w:t xml:space="preserve"> </w:t>
+      </w:r>
+      <w:proofErr w:type="spellStart"/>
+      <w:r>
+        <w:t>Elgamal</w:t>
+      </w:r>
+      <w:proofErr w:type="spellEnd"/>
+      <w:r>
+        <w:t xml:space="preserve"> can be used can be used as the digital signature scheme</w:t>
       </w:r>
     </w:p>
     <w:p>
@@ -12051,6 +12196,754 @@
         <w:jc w:val="both"/>
       </w:pPr>
       <w:r>
+        <w:t xml:space="preserve">But so far, encryption itself has not been discussed yet. This is because encryption of anything should be the last step. After </w:t>
+      </w:r>
+      <w:r>
+        <w:t>all</w:t>
+      </w:r>
+      <w:r>
+        <w:t xml:space="preserve"> the </w:t>
+      </w:r>
+      <w:r>
+        <w:t>above-mentioned</w:t>
+      </w:r>
+      <w:r>
+        <w:t xml:space="preserve"> systems have happened, it should be encrypted. Advanced Encryption Standard (AES) would be</w:t>
+      </w:r>
+      <w:r>
+        <w:t xml:space="preserve"> a good choice for encryption</w:t>
+      </w:r>
+      <w:r>
+        <w:t xml:space="preserve"> since </w:t>
+      </w:r>
+      <w:r>
+        <w:t>it is one of the most widely used encryption system.</w:t>
+      </w:r>
+    </w:p>
+    <w:p>
+      <w:pPr>
+        <w:spacing w:after="240"/>
+        <w:jc w:val="both"/>
+      </w:pPr>
+      <w:proofErr w:type="gramStart"/>
+      <w:r>
+        <w:t>All of</w:t>
+      </w:r>
+      <w:proofErr w:type="gramEnd"/>
+      <w:r>
+        <w:t xml:space="preserve"> the cryptographic systems discussed above can be summarized by using SSL/TLS</w:t>
+      </w:r>
+      <w:r>
+        <w:t xml:space="preserve">. </w:t>
+      </w:r>
+      <w:r>
+        <w:t xml:space="preserve">Since the </w:t>
+      </w:r>
+      <w:r>
+        <w:t>Certificate Authority</w:t>
+      </w:r>
+      <w:r>
+        <w:t xml:space="preserve"> will only need to be sent one way, a one-way TLS would be best suited. </w:t>
+      </w:r>
+      <w:r>
+        <w:t xml:space="preserve">The TLS protocol implements </w:t>
+      </w:r>
+      <w:proofErr w:type="gramStart"/>
+      <w:r>
+        <w:t>all of</w:t>
+      </w:r>
+      <w:proofErr w:type="gramEnd"/>
+      <w:r>
+        <w:t xml:space="preserve"> the discussed subjects above, making it a prime candidate to implement.  </w:t>
+      </w:r>
+      <w:r>
+        <w:t xml:space="preserve">It uses symmetric and asymmetric encryption, with </w:t>
+      </w:r>
+      <w:r>
+        <w:t xml:space="preserve">Diffie-Hellman key exchange. </w:t>
+      </w:r>
+      <w:r>
+        <w:t>Certificate Authority</w:t>
+      </w:r>
+      <w:r>
+        <w:t xml:space="preserve"> can also be used with TLS.</w:t>
+      </w:r>
+      <w:r>
+        <w:t xml:space="preserve"> In the Record Protocol in TLS, sequence numbers and MACs will be added to the raw data before being encrypted, which will prevent replay attacks (replaying packages during ongoing sessions). And </w:t>
+      </w:r>
+      <w:proofErr w:type="spellStart"/>
+      <w:r>
+        <w:t>nounces</w:t>
+      </w:r>
+      <w:proofErr w:type="spellEnd"/>
+      <w:r>
+        <w:t xml:space="preserve"> are also used during the TLS Handshake, which also prevent replay attacks (connection replay). </w:t>
+      </w:r>
+      <w:r>
+        <w:t>TLS also ensures that denial of service attacks cannot be performed efficiently.</w:t>
+      </w:r>
+    </w:p>
+    <w:p>
+      <w:pPr>
+        <w:spacing w:after="240"/>
+        <w:jc w:val="both"/>
+      </w:pPr>
+      <w:r>
+        <w:t xml:space="preserve">Almost </w:t>
+      </w:r>
+      <w:proofErr w:type="gramStart"/>
+      <w:r>
+        <w:t>all of</w:t>
+      </w:r>
+      <w:proofErr w:type="gramEnd"/>
+      <w:r>
+        <w:t xml:space="preserve"> the threats stated in the risk assessment table is addressed in the discussion above. </w:t>
+      </w:r>
+      <w:r>
+        <w:t>The only threats that are not addressed are URL query string</w:t>
+      </w:r>
+      <w:r>
+        <w:t xml:space="preserve"> attack</w:t>
+      </w:r>
+      <w:r>
+        <w:t xml:space="preserve"> and SQL injection. </w:t>
+      </w:r>
+      <w:r>
+        <w:t xml:space="preserve">The URL query string attack can be prevented by encoding the URL and SQL </w:t>
+      </w:r>
+      <w:r>
+        <w:lastRenderedPageBreak/>
+        <w:t>i</w:t>
+      </w:r>
+      <w:r>
+        <w:t>njections can be avoided by using prepared statements and doing the query in the Persistence tier.</w:t>
+      </w:r>
+    </w:p>
+    <w:p>
+      <w:pPr>
+        <w:spacing w:after="240"/>
+        <w:jc w:val="both"/>
+      </w:pPr>
+      <w:r>
+        <w:t>The table below shows which security mechanisms can be used to address which threats.</w:t>
+      </w:r>
+    </w:p>
+    <w:tbl>
+      <w:tblPr>
+        <w:tblStyle w:val="TableGrid"/>
+        <w:tblW w:w="0" w:type="auto"/>
+        <w:tblLook w:val="04A0" w:firstRow="1" w:lastRow="0" w:firstColumn="1" w:lastColumn="0" w:noHBand="0" w:noVBand="1"/>
+      </w:tblPr>
+      <w:tblGrid>
+        <w:gridCol w:w="4247"/>
+        <w:gridCol w:w="4247"/>
+      </w:tblGrid>
+      <w:tr>
+        <w:tc>
+          <w:tcPr>
+            <w:tcW w:w="4247" w:type="dxa"/>
+          </w:tcPr>
+          <w:p>
+            <w:pPr>
+              <w:spacing w:after="240"/>
+              <w:jc w:val="both"/>
+              <w:rPr>
+                <w:b/>
+                <w:bCs/>
+              </w:rPr>
+            </w:pPr>
+            <w:r>
+              <w:rPr>
+                <w:b/>
+                <w:bCs/>
+              </w:rPr>
+              <w:t>Threat</w:t>
+            </w:r>
+          </w:p>
+        </w:tc>
+        <w:tc>
+          <w:tcPr>
+            <w:tcW w:w="4247" w:type="dxa"/>
+          </w:tcPr>
+          <w:p>
+            <w:pPr>
+              <w:spacing w:after="240"/>
+              <w:jc w:val="both"/>
+              <w:rPr>
+                <w:b/>
+                <w:bCs/>
+              </w:rPr>
+            </w:pPr>
+            <w:r>
+              <w:rPr>
+                <w:b/>
+                <w:bCs/>
+              </w:rPr>
+              <w:t>Security Mechanism</w:t>
+            </w:r>
+          </w:p>
+        </w:tc>
+      </w:tr>
+      <w:tr>
+        <w:tc>
+          <w:tcPr>
+            <w:tcW w:w="4247" w:type="dxa"/>
+          </w:tcPr>
+          <w:p>
+            <w:pPr>
+              <w:spacing w:after="240"/>
+              <w:jc w:val="both"/>
+            </w:pPr>
+            <w:r>
+              <w:t>Website spoofing</w:t>
+            </w:r>
+          </w:p>
+        </w:tc>
+        <w:tc>
+          <w:tcPr>
+            <w:tcW w:w="4247" w:type="dxa"/>
+          </w:tcPr>
+          <w:p>
+            <w:pPr>
+              <w:spacing w:after="240"/>
+              <w:jc w:val="both"/>
+            </w:pPr>
+            <w:r>
+              <w:t xml:space="preserve">Digital Signatures </w:t>
+            </w:r>
+          </w:p>
+        </w:tc>
+      </w:tr>
+      <w:tr>
+        <w:tc>
+          <w:tcPr>
+            <w:tcW w:w="4247" w:type="dxa"/>
+          </w:tcPr>
+          <w:p>
+            <w:pPr>
+              <w:spacing w:after="240"/>
+              <w:jc w:val="both"/>
+            </w:pPr>
+            <w:r>
+              <w:t>Man-in-the-middle attack</w:t>
+            </w:r>
+          </w:p>
+        </w:tc>
+        <w:tc>
+          <w:tcPr>
+            <w:tcW w:w="4247" w:type="dxa"/>
+          </w:tcPr>
+          <w:p>
+            <w:pPr>
+              <w:spacing w:after="240"/>
+              <w:jc w:val="both"/>
+            </w:pPr>
+            <w:r>
+              <w:t>Certificate Authority</w:t>
+            </w:r>
+          </w:p>
+        </w:tc>
+      </w:tr>
+      <w:tr>
+        <w:tc>
+          <w:tcPr>
+            <w:tcW w:w="4247" w:type="dxa"/>
+          </w:tcPr>
+          <w:p>
+            <w:pPr>
+              <w:spacing w:after="240"/>
+              <w:jc w:val="both"/>
+            </w:pPr>
+            <w:r>
+              <w:t xml:space="preserve">Replay attack </w:t>
+            </w:r>
+          </w:p>
+        </w:tc>
+        <w:tc>
+          <w:tcPr>
+            <w:tcW w:w="4247" w:type="dxa"/>
+          </w:tcPr>
+          <w:p>
+            <w:pPr>
+              <w:spacing w:after="240"/>
+              <w:jc w:val="both"/>
+            </w:pPr>
+            <w:r>
+              <w:t>TLS</w:t>
+            </w:r>
+          </w:p>
+        </w:tc>
+      </w:tr>
+      <w:tr>
+        <w:tc>
+          <w:tcPr>
+            <w:tcW w:w="4247" w:type="dxa"/>
+          </w:tcPr>
+          <w:p>
+            <w:pPr>
+              <w:spacing w:after="240"/>
+              <w:jc w:val="both"/>
+            </w:pPr>
+            <w:r>
+              <w:t>Password cracking</w:t>
+            </w:r>
+          </w:p>
+        </w:tc>
+        <w:tc>
+          <w:tcPr>
+            <w:tcW w:w="4247" w:type="dxa"/>
+          </w:tcPr>
+          <w:p>
+            <w:pPr>
+              <w:spacing w:after="240"/>
+              <w:jc w:val="both"/>
+            </w:pPr>
+            <w:r>
+              <w:t>Use stronger passwords, transmit and store the hash value of the password</w:t>
+            </w:r>
+          </w:p>
+        </w:tc>
+      </w:tr>
+      <w:tr>
+        <w:tc>
+          <w:tcPr>
+            <w:tcW w:w="4247" w:type="dxa"/>
+          </w:tcPr>
+          <w:p>
+            <w:pPr>
+              <w:spacing w:after="240"/>
+              <w:jc w:val="both"/>
+            </w:pPr>
+            <w:r>
+              <w:t>URL query strings</w:t>
+            </w:r>
+          </w:p>
+        </w:tc>
+        <w:tc>
+          <w:tcPr>
+            <w:tcW w:w="4247" w:type="dxa"/>
+          </w:tcPr>
+          <w:p>
+            <w:pPr>
+              <w:spacing w:after="240"/>
+              <w:jc w:val="both"/>
+            </w:pPr>
+            <w:r>
+              <w:t>Encode the URL</w:t>
+            </w:r>
+          </w:p>
+        </w:tc>
+      </w:tr>
+      <w:tr>
+        <w:tc>
+          <w:tcPr>
+            <w:tcW w:w="4247" w:type="dxa"/>
+          </w:tcPr>
+          <w:p>
+            <w:pPr>
+              <w:spacing w:after="240"/>
+              <w:jc w:val="both"/>
+            </w:pPr>
+            <w:r>
+              <w:t>DDoS attack</w:t>
+            </w:r>
+          </w:p>
+        </w:tc>
+        <w:tc>
+          <w:tcPr>
+            <w:tcW w:w="4247" w:type="dxa"/>
+          </w:tcPr>
+          <w:p>
+            <w:pPr>
+              <w:spacing w:after="240"/>
+              <w:jc w:val="both"/>
+            </w:pPr>
+            <w:r>
+              <w:t>TLS</w:t>
+            </w:r>
+          </w:p>
+        </w:tc>
+      </w:tr>
+      <w:tr>
+        <w:tc>
+          <w:tcPr>
+            <w:tcW w:w="4247" w:type="dxa"/>
+          </w:tcPr>
+          <w:p>
+            <w:pPr>
+              <w:spacing w:after="240"/>
+              <w:jc w:val="both"/>
+            </w:pPr>
+            <w:r>
+              <w:t>SQL injection</w:t>
+            </w:r>
+          </w:p>
+        </w:tc>
+        <w:tc>
+          <w:tcPr>
+            <w:tcW w:w="4247" w:type="dxa"/>
+          </w:tcPr>
+          <w:p>
+            <w:pPr>
+              <w:spacing w:after="240"/>
+              <w:jc w:val="both"/>
+            </w:pPr>
+            <w:r>
+              <w:t>Prepared statements</w:t>
+            </w:r>
+          </w:p>
+        </w:tc>
+      </w:tr>
+    </w:tbl>
+    <w:p>
+      <w:pPr>
+        <w:pStyle w:val="Caption"/>
+        <w:jc w:val="both"/>
+      </w:pPr>
+      <w:bookmarkStart w:id="38" w:name="_Toc57905840"/>
+      <w:r>
+        <w:t xml:space="preserve">Table </w:t>
+      </w:r>
+      <w:r>
+        <w:fldChar w:fldCharType="begin"/>
+      </w:r>
+      <w:r>
+        <w:instrText xml:space="preserve"> SEQ Table \* ARABIC </w:instrText>
+      </w:r>
+      <w:r>
+        <w:fldChar w:fldCharType="separate"/>
+      </w:r>
+      <w:r>
+        <w:rPr>
+          <w:noProof/>
+        </w:rPr>
+        <w:t>4</w:t>
+      </w:r>
+      <w:r>
+        <w:fldChar w:fldCharType="end"/>
+      </w:r>
+      <w:r>
+        <w:t>: Security mechanisms for the potential threats</w:t>
+      </w:r>
+      <w:bookmarkEnd w:id="38"/>
+    </w:p>
+    <w:p>
+      <w:pPr>
+        <w:spacing w:after="240"/>
+      </w:pPr>
+    </w:p>
+    <w:p>
+      <w:pPr>
+        <w:spacing w:after="160"/>
+      </w:pPr>
+      <w:r>
+        <w:br w:type="page"/>
+      </w:r>
+    </w:p>
+    <w:p>
+      <w:pPr>
+        <w:pStyle w:val="Heading2"/>
+        <w:rPr>
+          <w:b w:val="0"/>
+          <w:bCs w:val="0"/>
+        </w:rPr>
+      </w:pPr>
+      <w:bookmarkStart w:id="39" w:name="_Toc57905869"/>
+      <w:r>
+        <w:lastRenderedPageBreak/>
+        <w:t>Technologies Used</w:t>
+      </w:r>
+      <w:r>
+        <w:t xml:space="preserve"> </w:t>
+      </w:r>
+      <w:r>
+        <w:rPr>
+          <w:b w:val="0"/>
+          <w:bCs w:val="0"/>
+        </w:rPr>
+        <w:t xml:space="preserve">(Karrtiigehyen and Nicolas </w:t>
+      </w:r>
+      <w:proofErr w:type="spellStart"/>
+      <w:r>
+        <w:rPr>
+          <w:b w:val="0"/>
+          <w:bCs w:val="0"/>
+        </w:rPr>
+        <w:t>Popal</w:t>
+      </w:r>
+      <w:proofErr w:type="spellEnd"/>
+      <w:r>
+        <w:rPr>
+          <w:b w:val="0"/>
+          <w:bCs w:val="0"/>
+        </w:rPr>
+        <w:t>)</w:t>
+      </w:r>
+      <w:bookmarkEnd w:id="39"/>
+    </w:p>
+    <w:p>
+      <w:pPr>
+        <w:spacing w:after="240"/>
+        <w:jc w:val="both"/>
+      </w:pPr>
+      <w:r>
+        <w:t xml:space="preserve">The programming languages used are </w:t>
+      </w:r>
+      <w:r>
+        <w:rPr>
+          <w:i/>
+          <w:iCs/>
+        </w:rPr>
+        <w:t>Java</w:t>
+      </w:r>
+      <w:r>
+        <w:t xml:space="preserve"> and </w:t>
+      </w:r>
+      <w:r>
+        <w:rPr>
+          <w:i/>
+          <w:iCs/>
+        </w:rPr>
+        <w:t xml:space="preserve">C#. </w:t>
+      </w:r>
+      <w:r>
+        <w:t xml:space="preserve">This mixture of programming languages leads to the system being heterogeneous. </w:t>
+      </w:r>
+      <w:r>
+        <w:rPr>
+          <w:i/>
+          <w:iCs/>
+        </w:rPr>
+        <w:t>C#</w:t>
+      </w:r>
+      <w:r>
+        <w:t xml:space="preserve"> is used in </w:t>
+      </w:r>
+      <w:proofErr w:type="spellStart"/>
+      <w:r>
+        <w:rPr>
+          <w:i/>
+          <w:iCs/>
+        </w:rPr>
+        <w:t>Blazor</w:t>
+      </w:r>
+      <w:proofErr w:type="spellEnd"/>
+      <w:r>
+        <w:t xml:space="preserve">, alongside </w:t>
+      </w:r>
+      <w:r>
+        <w:rPr>
+          <w:i/>
+          <w:iCs/>
+        </w:rPr>
+        <w:t>HTML</w:t>
+      </w:r>
+      <w:r>
+        <w:t xml:space="preserve"> and </w:t>
+      </w:r>
+      <w:r>
+        <w:rPr>
+          <w:i/>
+          <w:iCs/>
+        </w:rPr>
+        <w:t>CSS</w:t>
+      </w:r>
+      <w:r>
+        <w:t xml:space="preserve"> for</w:t>
+      </w:r>
+      <w:r>
+        <w:t xml:space="preserve"> construction of</w:t>
+      </w:r>
+      <w:r>
+        <w:t xml:space="preserve"> the web application. </w:t>
+      </w:r>
+      <w:r>
+        <w:t xml:space="preserve">Alternatively, JavaFX could have been used for constructing a GUI, but since building a heterogeneous system using </w:t>
+      </w:r>
+      <w:r>
+        <w:rPr>
+          <w:i/>
+          <w:iCs/>
+        </w:rPr>
+        <w:t>Java</w:t>
+      </w:r>
+      <w:r>
+        <w:t xml:space="preserve"> and </w:t>
+      </w:r>
+      <w:r>
+        <w:rPr>
+          <w:i/>
+          <w:iCs/>
+        </w:rPr>
+        <w:t xml:space="preserve">C# </w:t>
+      </w:r>
+      <w:r>
+        <w:t xml:space="preserve">was a requirement, </w:t>
+      </w:r>
+      <w:proofErr w:type="spellStart"/>
+      <w:r>
+        <w:rPr>
+          <w:i/>
+          <w:iCs/>
+        </w:rPr>
+        <w:t>Blazor</w:t>
+      </w:r>
+      <w:proofErr w:type="spellEnd"/>
+      <w:r>
+        <w:t xml:space="preserve"> was chosen for the presentation tier. </w:t>
+      </w:r>
+      <w:r>
+        <w:rPr>
+          <w:i/>
+          <w:iCs/>
+        </w:rPr>
+        <w:t>Java</w:t>
+      </w:r>
+      <w:r>
+        <w:t xml:space="preserve"> is used in the middleware (application tier) and in the persistence layer (data tier). In the middleware, </w:t>
+      </w:r>
+      <w:r>
+        <w:rPr>
+          <w:i/>
+          <w:iCs/>
+        </w:rPr>
+        <w:t>Java</w:t>
+      </w:r>
+      <w:r>
+        <w:t xml:space="preserve"> is using the </w:t>
+      </w:r>
+      <w:r>
+        <w:rPr>
+          <w:i/>
+          <w:iCs/>
+        </w:rPr>
+        <w:t>Spring Boot</w:t>
+      </w:r>
+      <w:r>
+        <w:t xml:space="preserve"> framework</w:t>
+      </w:r>
+      <w:r>
+        <w:t xml:space="preserve">. </w:t>
+      </w:r>
+    </w:p>
+    <w:p>
+      <w:pPr>
+        <w:spacing w:after="240"/>
+        <w:jc w:val="both"/>
+        <w:rPr>
+          <w:color w:val="FF0000"/>
+        </w:rPr>
+      </w:pPr>
+      <w:r>
+        <w:rPr>
+          <w:color w:val="FF0000"/>
+        </w:rPr>
+        <w:t>RPC</w:t>
+      </w:r>
+    </w:p>
+    <w:p>
+      <w:pPr>
+        <w:spacing w:after="240"/>
+        <w:jc w:val="both"/>
+      </w:pPr>
+      <w:r>
+        <w:t xml:space="preserve">Sockets are used to establish a connection between the middleware and the persistence layer. The protocol used was TCP, since it is lossless and reliable, meaning if a </w:t>
+      </w:r>
+      <w:r>
+        <w:t>segment is dropped, TCP will resend it</w:t>
+      </w:r>
+      <w:r>
+        <w:t>.</w:t>
+      </w:r>
+      <w:r>
+        <w:t xml:space="preserve"> While TCP might not be as fast as UDP, a reliable data transfer is more important than better performance in this system.</w:t>
+      </w:r>
+      <w:r>
+        <w:t xml:space="preserve"> Alternatively, RMI could have been used instead of sockets, but sockets are chosen since they are part of the requirement.</w:t>
+      </w:r>
+    </w:p>
+    <w:p>
+      <w:pPr>
+        <w:spacing w:after="240"/>
+        <w:jc w:val="both"/>
+      </w:pPr>
+      <w:r>
+        <w:t xml:space="preserve">As the requirement was that the system needs to use a database, </w:t>
+      </w:r>
+      <w:r>
+        <w:rPr>
+          <w:i/>
+          <w:iCs/>
+        </w:rPr>
+        <w:t>PostgreSQL</w:t>
+      </w:r>
+      <w:r>
+        <w:t xml:space="preserve"> is used. </w:t>
+      </w:r>
+      <w:r>
+        <w:rPr>
+          <w:i/>
+          <w:iCs/>
+        </w:rPr>
+        <w:t>PostgreSQL</w:t>
+      </w:r>
+      <w:r>
+        <w:t xml:space="preserve"> is an open-source object-relational database system (PostgreSQL, 2020). All the relevant data is stored and can be fetched in the database.</w:t>
+      </w:r>
+    </w:p>
+    <w:p>
+      <w:pPr>
+        <w:spacing w:after="240"/>
+        <w:jc w:val="both"/>
+      </w:pPr>
+      <w:r>
+        <w:t xml:space="preserve">The persistence layer in the data tier and database must be connected as well. For this connection </w:t>
+      </w:r>
+      <w:r>
+        <w:rPr>
+          <w:i/>
+          <w:iCs/>
+        </w:rPr>
+        <w:t>PostgreSQL JDBC Driver API</w:t>
+      </w:r>
+      <w:r>
+        <w:t xml:space="preserve"> is used. It is an open-source </w:t>
+      </w:r>
+      <w:r>
+        <w:rPr>
+          <w:i/>
+          <w:iCs/>
+        </w:rPr>
+        <w:t>JDBC</w:t>
+      </w:r>
+      <w:r>
+        <w:t xml:space="preserve"> driver written in pure java (PostgreSQL JDBC, 2020). It is necessary to use this to establish a connection between database and persistence layer, so that the DAOs will function.</w:t>
+      </w:r>
+    </w:p>
+    <w:p>
+      <w:pPr>
+        <w:spacing w:after="240"/>
+        <w:jc w:val="both"/>
+      </w:pPr>
+      <w:r>
+        <w:t xml:space="preserve">In the testing part, Mockito and JUnit 5 are used. Mockito framework is used because then system is not dependant on the database existence. Mockito can simulate database existence without having to access database or create data in there. JUnit is a testing tool used for testing class methods </w:t>
+      </w:r>
+      <w:proofErr w:type="gramStart"/>
+      <w:r>
+        <w:t>in order to</w:t>
+      </w:r>
+      <w:proofErr w:type="gramEnd"/>
+      <w:r>
+        <w:t xml:space="preserve"> check the functionality of the code. It is usually used in parts of the code that involve logic to verify code integrity.</w:t>
+      </w:r>
+    </w:p>
+    <w:p>
+      <w:pPr>
+        <w:spacing w:after="240"/>
+        <w:jc w:val="both"/>
+      </w:pPr>
+      <w:r>
+        <w:lastRenderedPageBreak/>
         <w:t>The last used technology is the Maven repository. Maven is an automation tool used in Java to help with managing file structure, tools, and plugins. It was decided to use Maven during Server testing as one of our testing tools (Mockito) required many dependencies that were difficult to manage without a proper tool.</w:t>
       </w:r>
     </w:p>
@@ -12157,7 +13050,6 @@
         <w:docPartUnique/>
       </w:docPartObj>
     </w:sdtPr>
-    <w:sdtEndPr/>
     <w:sdtContent>
       <w:p>
         <w:pPr>
@@ -15203,7 +16095,6 @@
   <w:style w:type="character" w:default="1" w:styleId="DefaultParagraphFont">
     <w:name w:val="Default Paragraph Font"/>
     <w:uiPriority w:val="1"/>
-    <w:semiHidden/>
     <w:unhideWhenUsed/>
   </w:style>
   <w:style w:type="table" w:default="1" w:styleId="TableNormal">

</xml_diff>